<commit_message>
opciones para analizar modulos
</commit_message>
<xml_diff>
--- a/modulos.docx
+++ b/modulos.docx
@@ -7175,25 +7175,7 @@
           <w:highlight w:val="yellow"/>
           <w:u w:val="none"/>
         </w:rPr>
-        <w:t xml:space="preserve">compilar, empaquetar y ejecutar </w:t>
-      </w:r>
-      <w:r>
-        <w:rPr>
-          <w:b/>
-          <w:bCs/>
-          <w:highlight w:val="yellow"/>
-          <w:u w:val="none"/>
-        </w:rPr>
-        <w:t>una aplicación</w:t>
-      </w:r>
-      <w:r>
-        <w:rPr>
-          <w:b/>
-          <w:bCs/>
-          <w:highlight w:val="yellow"/>
-          <w:u w:val="none"/>
-        </w:rPr>
-        <w:t>:</w:t>
+        <w:t>compilar, empaquetar y ejecutar una aplicación:</w:t>
       </w:r>
     </w:p>
     <w:p>
@@ -7751,15 +7733,7 @@
           <w:bCs w:val="false"/>
           <w:u w:val="none"/>
         </w:rPr>
-        <w:t>→</w:t>
-      </w:r>
-      <w:r>
-        <w:rPr>
-          <w:b w:val="false"/>
-          <w:bCs w:val="false"/>
-          <w:u w:val="none"/>
-        </w:rPr>
-        <w:t xml:space="preserve"> </w:t>
+        <w:t xml:space="preserve">→ </w:t>
       </w:r>
       <w:r>
         <w:rPr>
@@ -7786,15 +7760,7 @@
           <w:bCs w:val="false"/>
           <w:u w:val="none"/>
         </w:rPr>
-        <w:t>→</w:t>
-      </w:r>
-      <w:r>
-        <w:rPr>
-          <w:b w:val="false"/>
-          <w:bCs w:val="false"/>
-          <w:u w:val="none"/>
-        </w:rPr>
-        <w:t xml:space="preserve"> </w:t>
+        <w:t xml:space="preserve">→ </w:t>
       </w:r>
     </w:p>
     <w:p>
@@ -7926,6 +7892,41 @@
           <w:bCs w:val="false"/>
           <w:u w:val="none"/>
         </w:rPr>
+        <w:t>–</w:t>
+      </w:r>
+      <w:r>
+        <w:rPr>
+          <w:b w:val="false"/>
+          <w:bCs w:val="false"/>
+          <w:u w:val="none"/>
+        </w:rPr>
+        <w:t xml:space="preserve"> </w:t>
+      </w:r>
+      <w:r>
+        <w:rPr>
+          <w:b w:val="false"/>
+          <w:bCs w:val="false"/>
+          <w:u w:val="none"/>
+        </w:rPr>
+        <w:t>mods contendra el destino al crear los jar modulos</w:t>
+      </w:r>
+    </w:p>
+    <w:p>
+      <w:pPr>
+        <w:pStyle w:val="Normal"/>
+        <w:rPr>
+          <w:b w:val="false"/>
+          <w:b w:val="false"/>
+          <w:bCs w:val="false"/>
+          <w:u w:val="none"/>
+        </w:rPr>
+      </w:pPr>
+      <w:r>
+        <w:rPr>
+          <w:b w:val="false"/>
+          <w:bCs w:val="false"/>
+          <w:u w:val="none"/>
+        </w:rPr>
         <w:t xml:space="preserve">– </w:t>
       </w:r>
       <w:r>
@@ -7934,7 +7935,7 @@
           <w:bCs w:val="false"/>
           <w:u w:val="none"/>
         </w:rPr>
-        <w:t>mods contendra el destino al crear los jar modulos</w:t>
+        <w:t>list tiene las librerias externas</w:t>
       </w:r>
     </w:p>
     <w:p>
@@ -7961,781 +7962,2352 @@
           <w:bCs w:val="false"/>
           <w:u w:val="none"/>
         </w:rPr>
-        <w:t>list tiene las librerias externas</w:t>
-      </w:r>
-    </w:p>
-    <w:p>
-      <w:pPr>
-        <w:pStyle w:val="Normal"/>
-        <w:rPr>
-          <w:b w:val="false"/>
-          <w:b w:val="false"/>
-          <w:bCs w:val="false"/>
-          <w:u w:val="none"/>
-        </w:rPr>
-      </w:pPr>
-      <w:r>
-        <w:rPr>
-          <w:b w:val="false"/>
-          <w:bCs w:val="false"/>
+        <w:t>classes contendra las clases compiladas</w:t>
+      </w:r>
+    </w:p>
+    <w:p>
+      <w:pPr>
+        <w:pStyle w:val="Normal"/>
+        <w:rPr>
+          <w:b w:val="false"/>
+          <w:b w:val="false"/>
+          <w:bCs w:val="false"/>
+          <w:u w:val="none"/>
+        </w:rPr>
+      </w:pPr>
+      <w:r>
+        <w:rPr>
+          <w:b w:val="false"/>
+          <w:bCs w:val="false"/>
+          <w:u w:val="none"/>
+        </w:rPr>
+        <w:t>[1] find . -name \*.java -print &gt; file.list</w:t>
+      </w:r>
+    </w:p>
+    <w:p>
+      <w:pPr>
+        <w:pStyle w:val="Normal"/>
+        <w:rPr>
+          <w:b w:val="false"/>
+          <w:b w:val="false"/>
+          <w:bCs w:val="false"/>
+          <w:u w:val="none"/>
+        </w:rPr>
+      </w:pPr>
+      <w:r>
+        <w:rPr>
+          <w:b w:val="false"/>
+          <w:bCs w:val="false"/>
+          <w:u w:val="none"/>
+        </w:rPr>
+        <w:t>[2] javac --module-path mods:libs --module-source-path "./*/src/main/java" -d classes @file.list --module com.sebastian.modulos.segundo</w:t>
+      </w:r>
+    </w:p>
+    <w:p>
+      <w:pPr>
+        <w:pStyle w:val="Normal"/>
+        <w:rPr>
+          <w:b w:val="false"/>
+          <w:b w:val="false"/>
+          <w:bCs w:val="false"/>
+          <w:u w:val="none"/>
+        </w:rPr>
+      </w:pPr>
+      <w:r>
+        <w:rPr>
+          <w:b w:val="false"/>
+          <w:bCs w:val="false"/>
+          <w:u w:val="none"/>
+        </w:rPr>
+        <w:t>[3] jar --create --file mods/segundo.jar -C classes/com.sebastian.modulos.segundo/ .</w:t>
+      </w:r>
+    </w:p>
+    <w:p>
+      <w:pPr>
+        <w:pStyle w:val="Normal"/>
+        <w:rPr>
+          <w:b w:val="false"/>
+          <w:b w:val="false"/>
+          <w:bCs w:val="false"/>
+          <w:u w:val="none"/>
+        </w:rPr>
+      </w:pPr>
+      <w:r>
+        <w:rPr>
+          <w:b w:val="false"/>
+          <w:bCs w:val="false"/>
+          <w:u w:val="none"/>
+        </w:rPr>
+        <w:t>[4] jar --create --file mods/comun.jar -C classes/com.sebastian.modulos.comun/ .</w:t>
+      </w:r>
+    </w:p>
+    <w:p>
+      <w:pPr>
+        <w:pStyle w:val="Normal"/>
+        <w:rPr>
+          <w:b w:val="false"/>
+          <w:b w:val="false"/>
+          <w:bCs w:val="false"/>
+          <w:u w:val="none"/>
+        </w:rPr>
+      </w:pPr>
+      <w:r>
+        <w:rPr>
+          <w:b w:val="false"/>
+          <w:bCs w:val="false"/>
+          <w:u w:val="none"/>
+        </w:rPr>
+        <w:t>[5] jar --create --file mods/tercero.jar -C classes/com.sebastian.modulos/ .</w:t>
+      </w:r>
+    </w:p>
+    <w:p>
+      <w:pPr>
+        <w:pStyle w:val="Normal"/>
+        <w:rPr>
+          <w:b w:val="false"/>
+          <w:b w:val="false"/>
+          <w:bCs w:val="false"/>
+          <w:u w:val="none"/>
+        </w:rPr>
+      </w:pPr>
+      <w:r>
+        <w:rPr>
+          <w:b w:val="false"/>
+          <w:bCs w:val="false"/>
+          <w:u w:val="none"/>
+        </w:rPr>
+        <w:t>[6] java --module-path mods --module com.sebastian.modulos.segundo/com.sebastian.modulos.segundo.Main</w:t>
+      </w:r>
+    </w:p>
+    <w:p>
+      <w:pPr>
+        <w:pStyle w:val="Normal"/>
+        <w:rPr>
+          <w:b w:val="false"/>
+          <w:b w:val="false"/>
+          <w:bCs w:val="false"/>
+          <w:u w:val="none"/>
+        </w:rPr>
+      </w:pPr>
+      <w:r>
+        <w:rPr>
+          <w:b w:val="false"/>
+          <w:bCs w:val="false"/>
+          <w:u w:val="none"/>
+        </w:rPr>
+      </w:r>
+    </w:p>
+    <w:p>
+      <w:pPr>
+        <w:pStyle w:val="Normal"/>
+        <w:rPr>
+          <w:b/>
+          <w:b/>
+          <w:bCs/>
+          <w:highlight w:val="yellow"/>
+          <w:u w:val="none"/>
+        </w:rPr>
+      </w:pPr>
+      <w:r>
+        <w:rPr>
+          <w:b/>
+          <w:bCs/>
+          <w:highlight w:val="yellow"/>
           <w:u w:val="none"/>
         </w:rPr>
         <w:t xml:space="preserve">– </w:t>
       </w:r>
       <w:r>
         <w:rPr>
-          <w:b w:val="false"/>
-          <w:bCs w:val="false"/>
-          <w:u w:val="none"/>
-        </w:rPr>
-        <w:t>classes contendra las clases compiladas</w:t>
-      </w:r>
-    </w:p>
-    <w:p>
-      <w:pPr>
-        <w:pStyle w:val="Normal"/>
-        <w:rPr>
-          <w:b w:val="false"/>
-          <w:b w:val="false"/>
-          <w:bCs w:val="false"/>
-          <w:u w:val="none"/>
-        </w:rPr>
-      </w:pPr>
-      <w:r>
-        <w:rPr>
-          <w:b w:val="false"/>
-          <w:bCs w:val="false"/>
-          <w:u w:val="none"/>
-        </w:rPr>
-        <w:t>[1] find . -name \*.java -print &gt; file.list</w:t>
-      </w:r>
-    </w:p>
-    <w:p>
-      <w:pPr>
-        <w:pStyle w:val="Normal"/>
-        <w:rPr>
-          <w:b w:val="false"/>
-          <w:b w:val="false"/>
-          <w:bCs w:val="false"/>
-          <w:u w:val="none"/>
-        </w:rPr>
-      </w:pPr>
-      <w:r>
-        <w:rPr>
-          <w:b w:val="false"/>
-          <w:bCs w:val="false"/>
-          <w:u w:val="none"/>
-        </w:rPr>
-        <w:t>[2] javac --module-path mods:libs --module-source-path "./*/src/main/java" -d classes @file.list --module com.sebastian.modulos.segundo</w:t>
-      </w:r>
-    </w:p>
-    <w:p>
-      <w:pPr>
-        <w:pStyle w:val="Normal"/>
-        <w:rPr>
-          <w:b w:val="false"/>
-          <w:b w:val="false"/>
-          <w:bCs w:val="false"/>
-          <w:u w:val="none"/>
-        </w:rPr>
-      </w:pPr>
-      <w:r>
-        <w:rPr>
-          <w:b w:val="false"/>
-          <w:bCs w:val="false"/>
-          <w:u w:val="none"/>
-        </w:rPr>
-        <w:t>[3] jar --create --file mods/segundo.jar -C classes/com.sebastian.modulos.segundo/ .</w:t>
-      </w:r>
-    </w:p>
-    <w:p>
-      <w:pPr>
-        <w:pStyle w:val="Normal"/>
-        <w:rPr>
-          <w:b w:val="false"/>
-          <w:b w:val="false"/>
-          <w:bCs w:val="false"/>
-          <w:u w:val="none"/>
-        </w:rPr>
-      </w:pPr>
-      <w:r>
-        <w:rPr>
-          <w:b w:val="false"/>
-          <w:bCs w:val="false"/>
-          <w:u w:val="none"/>
-        </w:rPr>
-        <w:t>[4] jar --create --file mods/comun.jar -C classes/com.sebastian.modulos.comun/ .</w:t>
-      </w:r>
-    </w:p>
-    <w:p>
-      <w:pPr>
-        <w:pStyle w:val="Normal"/>
-        <w:rPr>
-          <w:b w:val="false"/>
-          <w:b w:val="false"/>
-          <w:bCs w:val="false"/>
-          <w:u w:val="none"/>
-        </w:rPr>
-      </w:pPr>
-      <w:r>
-        <w:rPr>
-          <w:b w:val="false"/>
-          <w:bCs w:val="false"/>
-          <w:u w:val="none"/>
-        </w:rPr>
-        <w:t>[5] jar --create --file mods/tercero.jar -C classes/com.sebastian.modulos/ .</w:t>
-      </w:r>
-    </w:p>
-    <w:p>
-      <w:pPr>
-        <w:pStyle w:val="Normal"/>
-        <w:rPr>
-          <w:b w:val="false"/>
-          <w:b w:val="false"/>
-          <w:bCs w:val="false"/>
-          <w:u w:val="none"/>
-        </w:rPr>
-      </w:pPr>
-      <w:r>
-        <w:rPr>
-          <w:b w:val="false"/>
-          <w:bCs w:val="false"/>
-          <w:u w:val="none"/>
-        </w:rPr>
-        <w:t>[6] java --module-path mods --module com.sebastian.modulos.segundo/com.sebastian.modulos.segundo.Main</w:t>
-      </w:r>
-    </w:p>
-    <w:p>
-      <w:pPr>
-        <w:pStyle w:val="Normal"/>
-        <w:rPr>
-          <w:b w:val="false"/>
-          <w:b w:val="false"/>
-          <w:bCs w:val="false"/>
-          <w:u w:val="none"/>
-        </w:rPr>
-      </w:pPr>
-      <w:r>
-        <w:rPr>
-          <w:b w:val="false"/>
-          <w:bCs w:val="false"/>
-          <w:u w:val="none"/>
-        </w:rPr>
-      </w:r>
-    </w:p>
-    <w:p>
-      <w:pPr>
-        <w:pStyle w:val="Normal"/>
-        <w:rPr>
-          <w:b/>
           <w:b/>
           <w:bCs/>
           <w:highlight w:val="yellow"/>
           <w:u w:val="none"/>
         </w:rPr>
-      </w:pPr>
-      <w:r>
-        <w:rPr>
+        <w:t>para poder ejecutar una clase main en otro modulo:</w:t>
+      </w:r>
+    </w:p>
+    <w:p>
+      <w:pPr>
+        <w:pStyle w:val="Normal"/>
+        <w:rPr>
+          <w:b w:val="false"/>
+          <w:b w:val="false"/>
+          <w:bCs w:val="false"/>
+          <w:u w:val="none"/>
+        </w:rPr>
+      </w:pPr>
+      <w:r>
+        <w:rPr>
+          <w:b w:val="false"/>
+          <w:bCs w:val="false"/>
+          <w:u w:val="none"/>
+        </w:rPr>
+        <w:t>java --module-path mods --add-modules=ALL-MODULE-PATH --module com.sebastian.modulos.comun/com.sebastian.modulos.comun.Main</w:t>
+      </w:r>
+    </w:p>
+    <w:p>
+      <w:pPr>
+        <w:pStyle w:val="Normal"/>
+        <w:rPr>
+          <w:b w:val="false"/>
+          <w:b w:val="false"/>
+          <w:bCs w:val="false"/>
+          <w:u w:val="none"/>
+        </w:rPr>
+      </w:pPr>
+      <w:r>
+        <w:rPr>
+          <w:b w:val="false"/>
+          <w:bCs w:val="false"/>
+          <w:u w:val="none"/>
+        </w:rPr>
+      </w:r>
+    </w:p>
+    <w:p>
+      <w:pPr>
+        <w:pStyle w:val="Normal"/>
+        <w:rPr>
+          <w:b w:val="false"/>
+          <w:b w:val="false"/>
+          <w:bCs w:val="false"/>
+          <w:u w:val="none"/>
+        </w:rPr>
+      </w:pPr>
+      <w:r>
+        <w:rPr>
+          <w:b w:val="false"/>
+          <w:bCs w:val="false"/>
+          <w:u w:val="none"/>
+        </w:rPr>
+        <w:t xml:space="preserve">– </w:t>
+      </w:r>
+      <w:r>
+        <w:rPr>
+          <w:b w:val="false"/>
+          <w:bCs w:val="false"/>
+          <w:u w:val="none"/>
+        </w:rPr>
+        <w:t>obtener un recurso desde una clase es relativo a la clase si no se usa el /</w:t>
+      </w:r>
+    </w:p>
+    <w:p>
+      <w:pPr>
+        <w:pStyle w:val="Normal"/>
+        <w:rPr>
+          <w:b w:val="false"/>
+          <w:b w:val="false"/>
+          <w:bCs w:val="false"/>
+          <w:u w:val="none"/>
+        </w:rPr>
+      </w:pPr>
+      <w:r>
+        <w:rPr>
+          <w:b w:val="false"/>
+          <w:bCs w:val="false"/>
+          <w:u w:val="none"/>
+        </w:rPr>
+        <w:t xml:space="preserve">– </w:t>
+      </w:r>
+      <w:r>
+        <w:rPr>
+          <w:b w:val="false"/>
+          <w:bCs w:val="false"/>
+          <w:u w:val="none"/>
+        </w:rPr>
+        <w:t>desde el classloader comienza la busqueda desde la raiz aunque no se coloque el /</w:t>
+      </w:r>
+    </w:p>
+    <w:p>
+      <w:pPr>
+        <w:pStyle w:val="Normal"/>
+        <w:rPr>
+          <w:b w:val="false"/>
+          <w:b w:val="false"/>
+          <w:bCs w:val="false"/>
+          <w:u w:val="none"/>
+        </w:rPr>
+      </w:pPr>
+      <w:r>
+        <w:rPr>
+          <w:b w:val="false"/>
+          <w:bCs w:val="false"/>
+          <w:u w:val="none"/>
+        </w:rPr>
+      </w:r>
+    </w:p>
+    <w:p>
+      <w:pPr>
+        <w:pStyle w:val="Normal"/>
+        <w:rPr>
+          <w:b w:val="false"/>
+          <w:b w:val="false"/>
+          <w:bCs w:val="false"/>
+          <w:u w:val="none"/>
+        </w:rPr>
+      </w:pPr>
+      <w:r>
+        <w:rPr>
+          <w:b w:val="false"/>
+          <w:bCs w:val="false"/>
+          <w:u w:val="none"/>
+        </w:rPr>
+        <w:t xml:space="preserve">When it comes to </w:t>
+      </w:r>
+      <w:r>
+        <w:rPr>
+          <w:b/>
+          <w:bCs/>
+          <w:u w:val="none"/>
+        </w:rPr>
+        <w:t>loading resources</w:t>
+      </w:r>
+      <w:r>
+        <w:rPr>
+          <w:b w:val="false"/>
+          <w:bCs w:val="false"/>
+          <w:u w:val="none"/>
+        </w:rPr>
+        <w:t xml:space="preserve"> across module boundaries things are a little different:</w:t>
+      </w:r>
+    </w:p>
+    <w:p>
+      <w:pPr>
+        <w:pStyle w:val="Normal"/>
+        <w:rPr>
+          <w:b w:val="false"/>
+          <w:b w:val="false"/>
+          <w:bCs w:val="false"/>
+          <w:u w:val="none"/>
+        </w:rPr>
+      </w:pPr>
+      <w:r>
+        <w:rPr>
+          <w:b w:val="false"/>
+          <w:bCs w:val="false"/>
+          <w:u w:val="none"/>
+        </w:rPr>
+        <w:t xml:space="preserve">– </w:t>
+      </w:r>
+      <w:r>
+        <w:rPr>
+          <w:b w:val="false"/>
+          <w:bCs w:val="false"/>
+          <w:u w:val="none"/>
+        </w:rPr>
+        <w:t xml:space="preserve">resources from a </w:t>
+      </w:r>
+      <w:r>
+        <w:rPr>
+          <w:b/>
+          <w:bCs/>
+          <w:u w:val="none"/>
+        </w:rPr>
+        <w:t>package</w:t>
+      </w:r>
+      <w:r>
+        <w:rPr>
+          <w:b w:val="false"/>
+          <w:bCs w:val="false"/>
+          <w:u w:val="none"/>
+        </w:rPr>
+        <w:t xml:space="preserve"> are by default be </w:t>
+      </w:r>
+      <w:r>
+        <w:rPr>
+          <w:b/>
+          <w:bCs/>
+          <w:u w:val="none"/>
+        </w:rPr>
+        <w:t>encapsulated</w:t>
+      </w:r>
+    </w:p>
+    <w:p>
+      <w:pPr>
+        <w:pStyle w:val="Normal"/>
+        <w:rPr>
+          <w:b w:val="false"/>
+          <w:b w:val="false"/>
+          <w:bCs w:val="false"/>
+          <w:u w:val="none"/>
+        </w:rPr>
+      </w:pPr>
+      <w:r>
+        <w:rPr>
+          <w:b w:val="false"/>
+          <w:bCs w:val="false"/>
+          <w:u w:val="none"/>
+        </w:rPr>
+        <w:t xml:space="preserve">– </w:t>
+      </w:r>
+      <w:r>
+        <w:rPr>
+          <w:b w:val="false"/>
+          <w:bCs w:val="false"/>
+          <w:u w:val="none"/>
+        </w:rPr>
+        <w:t xml:space="preserve">resources from the </w:t>
+      </w:r>
+      <w:r>
+        <w:rPr>
+          <w:b/>
+          <w:bCs/>
+          <w:u w:val="none"/>
+        </w:rPr>
+        <w:t xml:space="preserve">JAR’s root </w:t>
+      </w:r>
+      <w:r>
+        <w:rPr>
+          <w:b w:val="false"/>
+          <w:bCs w:val="false"/>
+          <w:u w:val="none"/>
+        </w:rPr>
+        <w:t xml:space="preserve">or from </w:t>
+      </w:r>
+      <w:r>
+        <w:rPr>
+          <w:b/>
+          <w:bCs/>
+          <w:u w:val="none"/>
+        </w:rPr>
+        <w:t>folders</w:t>
+      </w:r>
+      <w:r>
+        <w:rPr>
+          <w:b w:val="false"/>
+          <w:bCs w:val="false"/>
+          <w:u w:val="none"/>
+        </w:rPr>
+        <w:t xml:space="preserve"> whose </w:t>
+      </w:r>
+      <w:r>
+        <w:rPr>
+          <w:b/>
+          <w:bCs/>
+          <w:u w:val="none"/>
+        </w:rPr>
+        <w:t xml:space="preserve">names can not be mapped to packages </w:t>
+      </w:r>
+      <w:r>
+        <w:rPr>
+          <w:b w:val="false"/>
+          <w:bCs w:val="false"/>
+          <w:u w:val="none"/>
+        </w:rPr>
+        <w:t xml:space="preserve">(like </w:t>
+      </w:r>
+      <w:r>
+        <w:rPr>
+          <w:b/>
+          <w:bCs/>
+          <w:u w:val="none"/>
+        </w:rPr>
+        <w:t>META-INF</w:t>
+      </w:r>
+      <w:r>
+        <w:rPr>
+          <w:b w:val="false"/>
+          <w:bCs w:val="false"/>
+          <w:u w:val="none"/>
+        </w:rPr>
+        <w:t xml:space="preserve"> because of the dash) are </w:t>
+      </w:r>
+      <w:r>
+        <w:rPr>
+          <w:b/>
+          <w:bCs/>
+          <w:u w:val="none"/>
+        </w:rPr>
+        <w:t>never</w:t>
+      </w:r>
+    </w:p>
+    <w:p>
+      <w:pPr>
+        <w:pStyle w:val="Normal"/>
+        <w:rPr>
+          <w:b/>
+          <w:b/>
+          <w:bCs/>
+          <w:u w:val="none"/>
+        </w:rPr>
+      </w:pPr>
+      <w:r>
+        <w:rPr>
+          <w:b/>
+          <w:bCs/>
+          <w:u w:val="none"/>
+        </w:rPr>
+        <w:t>encapsulated</w:t>
+      </w:r>
+    </w:p>
+    <w:p>
+      <w:pPr>
+        <w:pStyle w:val="Normal"/>
+        <w:rPr>
+          <w:b w:val="false"/>
+          <w:b w:val="false"/>
+          <w:bCs w:val="false"/>
+          <w:u w:val="none"/>
+        </w:rPr>
+      </w:pPr>
+      <w:r>
+        <w:rPr>
+          <w:b w:val="false"/>
+          <w:bCs w:val="false"/>
+          <w:u w:val="none"/>
+        </w:rPr>
+        <w:t xml:space="preserve">– </w:t>
+      </w:r>
+      <w:r>
+        <w:rPr>
+          <w:b/>
+          <w:bCs/>
+          <w:u w:val="none"/>
+        </w:rPr>
+        <w:t>.class</w:t>
+      </w:r>
+      <w:r>
+        <w:rPr>
+          <w:b w:val="false"/>
+          <w:bCs w:val="false"/>
+          <w:u w:val="none"/>
+        </w:rPr>
+        <w:t xml:space="preserve"> files are </w:t>
+      </w:r>
+      <w:r>
+        <w:rPr>
+          <w:b/>
+          <w:bCs/>
+          <w:u w:val="none"/>
+        </w:rPr>
+        <w:t>never encapsulated</w:t>
+      </w:r>
+    </w:p>
+    <w:p>
+      <w:pPr>
+        <w:pStyle w:val="Normal"/>
+        <w:rPr>
+          <w:b w:val="false"/>
+          <w:b w:val="false"/>
+          <w:bCs w:val="false"/>
+          <w:u w:val="none"/>
+        </w:rPr>
+      </w:pPr>
+      <w:r>
+        <w:rPr>
+          <w:b w:val="false"/>
+          <w:bCs w:val="false"/>
+          <w:u w:val="none"/>
+        </w:rPr>
+        <w:t xml:space="preserve">– </w:t>
+      </w:r>
+      <w:r>
+        <w:rPr>
+          <w:b w:val="false"/>
+          <w:bCs w:val="false"/>
+          <w:u w:val="none"/>
+        </w:rPr>
+        <w:t>If resources are encapsulated, the getResource call returns null .</w:t>
+      </w:r>
+    </w:p>
+    <w:p>
+      <w:pPr>
+        <w:pStyle w:val="Normal"/>
+        <w:rPr>
+          <w:b w:val="false"/>
+          <w:b w:val="false"/>
+          <w:bCs w:val="false"/>
+          <w:u w:val="none"/>
+        </w:rPr>
+      </w:pPr>
+      <w:r>
+        <w:rPr>
+          <w:b w:val="false"/>
+          <w:bCs w:val="false"/>
+          <w:u w:val="none"/>
+        </w:rPr>
+        <w:t xml:space="preserve">– </w:t>
+      </w:r>
+      <w:r>
+        <w:rPr>
+          <w:b/>
+          <w:bCs/>
+          <w:u w:val="none"/>
+        </w:rPr>
+        <w:t>exports</w:t>
+      </w:r>
+      <w:r>
+        <w:rPr>
+          <w:b w:val="false"/>
+          <w:bCs w:val="false"/>
+          <w:u w:val="none"/>
+        </w:rPr>
+        <w:t xml:space="preserve"> clauses </w:t>
+      </w:r>
+      <w:r>
+        <w:rPr>
+          <w:b/>
+          <w:bCs/>
+          <w:u w:val="none"/>
+        </w:rPr>
+        <w:t>do not give access to resources</w:t>
+      </w:r>
+    </w:p>
+    <w:p>
+      <w:pPr>
+        <w:pStyle w:val="Normal"/>
+        <w:rPr>
+          <w:b w:val="false"/>
+          <w:b w:val="false"/>
+          <w:bCs w:val="false"/>
+          <w:u w:val="none"/>
+        </w:rPr>
+      </w:pPr>
+      <w:r>
+        <w:rPr>
+          <w:b w:val="false"/>
+          <w:bCs w:val="false"/>
+          <w:u w:val="none"/>
+        </w:rPr>
+        <w:t xml:space="preserve">– </w:t>
+      </w:r>
+      <w:r>
+        <w:rPr>
+          <w:b/>
+          <w:bCs/>
+          <w:u w:val="none"/>
+        </w:rPr>
+        <w:t>give access</w:t>
+      </w:r>
+      <w:r>
+        <w:rPr>
+          <w:b w:val="false"/>
+          <w:bCs w:val="false"/>
+          <w:u w:val="none"/>
+        </w:rPr>
+        <w:t xml:space="preserve"> to a resource is the </w:t>
+      </w:r>
+      <w:r>
+        <w:rPr>
+          <w:b/>
+          <w:bCs/>
+          <w:u w:val="none"/>
+        </w:rPr>
+        <w:t>opens</w:t>
+      </w:r>
+      <w:r>
+        <w:rPr>
+          <w:b w:val="false"/>
+          <w:bCs w:val="false"/>
+          <w:u w:val="none"/>
+        </w:rPr>
+        <w:t xml:space="preserve"> clause (usar reflexion para cargarlo desde la Class&lt;?&gt; obtenida)</w:t>
+      </w:r>
+    </w:p>
+    <w:p>
+      <w:pPr>
+        <w:pStyle w:val="Normal"/>
+        <w:rPr>
+          <w:b w:val="false"/>
+          <w:b w:val="false"/>
+          <w:bCs w:val="false"/>
+          <w:u w:val="none"/>
+        </w:rPr>
+      </w:pPr>
+      <w:r>
+        <w:rPr>
+          <w:b w:val="false"/>
+          <w:bCs w:val="false"/>
+          <w:u w:val="none"/>
+        </w:rPr>
+        <w:t xml:space="preserve">– </w:t>
+      </w:r>
+      <w:r>
+        <w:rPr>
+          <w:b w:val="false"/>
+          <w:bCs w:val="false"/>
+          <w:u w:val="none"/>
+        </w:rPr>
+        <w:t>si el recurso esta en un paquete es fuertemente encapsulado</w:t>
+      </w:r>
+    </w:p>
+    <w:p>
+      <w:pPr>
+        <w:pStyle w:val="Normal"/>
+        <w:rPr/>
+      </w:pPr>
+      <w:r>
+        <w:rPr>
+          <w:b w:val="false"/>
+          <w:bCs w:val="false"/>
+          <w:u w:val="none"/>
+        </w:rPr>
+        <w:t xml:space="preserve">– </w:t>
+      </w:r>
+      <w:r>
+        <w:rPr>
+          <w:b w:val="false"/>
+          <w:bCs w:val="false"/>
+          <w:u w:val="none"/>
+        </w:rPr>
+        <w:t>if you want to give access to resources in a module’s package, you have to open it.</w:t>
+      </w:r>
+    </w:p>
+    <w:p>
+      <w:pPr>
+        <w:pStyle w:val="Normal"/>
+        <w:rPr/>
+      </w:pPr>
+      <w:hyperlink r:id="rId10">
+        <w:r>
+          <w:rPr>
+            <w:rStyle w:val="InternetLink"/>
+            <w:b/>
+            <w:bCs/>
+            <w:highlight w:val="yellow"/>
+            <w:u w:val="none"/>
+          </w:rPr>
+          <w:t>https://docs.oracle.com/javase/10/docs/api/java/util/spi/ResourceBundleProvider.html</w:t>
+        </w:r>
+      </w:hyperlink>
+    </w:p>
+    <w:p>
+      <w:pPr>
+        <w:pStyle w:val="Normal"/>
+        <w:rPr>
+          <w:b w:val="false"/>
+          <w:b w:val="false"/>
+          <w:bCs w:val="false"/>
+          <w:u w:val="none"/>
+        </w:rPr>
+      </w:pPr>
+      <w:r>
+        <w:rPr/>
+      </w:r>
+    </w:p>
+    <w:p>
+      <w:pPr>
+        <w:pStyle w:val="Normal"/>
+        <w:rPr>
+          <w:b w:val="false"/>
+          <w:b w:val="false"/>
+          <w:bCs w:val="false"/>
+          <w:u w:val="none"/>
+        </w:rPr>
+      </w:pPr>
+      <w:r>
+        <w:rPr>
+          <w:b w:val="false"/>
+          <w:bCs w:val="false"/>
+          <w:u w:val="none"/>
+        </w:rPr>
+        <w:t xml:space="preserve">jmod describe /usr/lib64/jvm/java-11/jmods/jdk.attach.jmod </w:t>
+      </w:r>
+    </w:p>
+    <w:p>
+      <w:pPr>
+        <w:pStyle w:val="Normal"/>
+        <w:rPr>
+          <w:b w:val="false"/>
+          <w:b w:val="false"/>
+          <w:bCs w:val="false"/>
+          <w:u w:val="none"/>
+        </w:rPr>
+      </w:pPr>
+      <w:r>
+        <w:rPr>
+          <w:b w:val="false"/>
+          <w:bCs w:val="false"/>
+          <w:u w:val="none"/>
+        </w:rPr>
+        <w:t>→</w:t>
+      </w:r>
+      <w:r>
+        <w:rPr>
+          <w:b w:val="false"/>
+          <w:bCs w:val="false"/>
+          <w:u w:val="none"/>
+        </w:rPr>
+        <w:t xml:space="preserve"> </w:t>
+      </w:r>
+      <w:r>
+        <w:rPr>
+          <w:b w:val="false"/>
+          <w:bCs w:val="false"/>
+          <w:u w:val="none"/>
+        </w:rPr>
+        <w:t>muestra las propiedades de un JMOD</w:t>
+      </w:r>
+    </w:p>
+    <w:p>
+      <w:pPr>
+        <w:pStyle w:val="Normal"/>
+        <w:rPr>
+          <w:b w:val="false"/>
+          <w:b w:val="false"/>
+          <w:bCs w:val="false"/>
+          <w:u w:val="none"/>
+        </w:rPr>
+      </w:pPr>
+      <w:r>
+        <w:rPr>
+          <w:b w:val="false"/>
+          <w:bCs w:val="false"/>
+          <w:u w:val="none"/>
+        </w:rPr>
+        <w:t>jar --describe-module --</w:t>
+      </w:r>
+      <w:r>
+        <w:rPr>
+          <w:b w:val="false"/>
+          <w:bCs w:val="false"/>
+          <w:u w:val="none"/>
+        </w:rPr>
+        <w:t>file mods/comun.jar</w:t>
+      </w:r>
+    </w:p>
+    <w:p>
+      <w:pPr>
+        <w:pStyle w:val="Normal"/>
+        <w:rPr>
+          <w:b w:val="false"/>
+          <w:b w:val="false"/>
+          <w:bCs w:val="false"/>
+          <w:u w:val="none"/>
+        </w:rPr>
+      </w:pPr>
+      <w:r>
+        <w:rPr>
+          <w:b w:val="false"/>
+          <w:bCs w:val="false"/>
+          <w:u w:val="none"/>
+        </w:rPr>
+        <w:t>→</w:t>
+      </w:r>
+      <w:r>
+        <w:rPr>
+          <w:b w:val="false"/>
+          <w:bCs w:val="false"/>
+          <w:u w:val="none"/>
+        </w:rPr>
+        <w:t xml:space="preserve"> </w:t>
+      </w:r>
+      <w:r>
+        <w:rPr>
+          <w:b w:val="false"/>
+          <w:bCs w:val="false"/>
+          <w:u w:val="none"/>
+        </w:rPr>
+        <w:t>describe un jar module</w:t>
+      </w:r>
+    </w:p>
+    <w:p>
+      <w:pPr>
+        <w:pStyle w:val="Normal"/>
+        <w:rPr>
+          <w:b w:val="false"/>
+          <w:b w:val="false"/>
+          <w:bCs w:val="false"/>
+          <w:u w:val="none"/>
+        </w:rPr>
+      </w:pPr>
+      <w:r>
+        <w:rPr>
+          <w:b w:val="false"/>
+          <w:bCs w:val="false"/>
+          <w:u w:val="none"/>
+        </w:rPr>
+        <w:t xml:space="preserve">java --describe-module </w:t>
+      </w:r>
+      <w:r>
+        <w:rPr>
+          <w:b w:val="false"/>
+          <w:bCs w:val="false"/>
+          <w:u w:val="none"/>
+        </w:rPr>
+        <w:t>nombre_modulo</w:t>
+      </w:r>
+    </w:p>
+    <w:p>
+      <w:pPr>
+        <w:pStyle w:val="Normal"/>
+        <w:rPr>
+          <w:b w:val="false"/>
+          <w:b w:val="false"/>
+          <w:bCs w:val="false"/>
+          <w:u w:val="none"/>
+        </w:rPr>
+      </w:pPr>
+      <w:r>
+        <w:rPr>
+          <w:b w:val="false"/>
+          <w:bCs w:val="false"/>
+          <w:u w:val="none"/>
+        </w:rPr>
+        <w:t>→</w:t>
+      </w:r>
+      <w:r>
+        <w:rPr>
+          <w:b w:val="false"/>
+          <w:bCs w:val="false"/>
+          <w:u w:val="none"/>
+        </w:rPr>
+        <w:t xml:space="preserve"> </w:t>
+      </w:r>
+      <w:r>
+        <w:rPr>
+          <w:b w:val="false"/>
+          <w:bCs w:val="false"/>
+          <w:u w:val="none"/>
+        </w:rPr>
+        <w:t>describe el modulo asociado al nombre</w:t>
+      </w:r>
+    </w:p>
+    <w:p>
+      <w:pPr>
+        <w:pStyle w:val="Normal"/>
+        <w:rPr>
+          <w:b w:val="false"/>
+          <w:b w:val="false"/>
+          <w:bCs w:val="false"/>
+          <w:u w:val="none"/>
+        </w:rPr>
+      </w:pPr>
+      <w:r>
+        <w:rPr>
+          <w:b/>
+          <w:bCs/>
+          <w:u w:val="none"/>
+        </w:rPr>
+        <w:t xml:space="preserve">jmod describe </w:t>
+      </w:r>
+      <w:r>
+        <w:rPr>
+          <w:b w:val="false"/>
+          <w:bCs w:val="false"/>
+          <w:u w:val="none"/>
+        </w:rPr>
+        <w:t xml:space="preserve">and </w:t>
+      </w:r>
+      <w:r>
+        <w:rPr>
+          <w:b/>
+          <w:bCs/>
+          <w:u w:val="none"/>
+        </w:rPr>
+        <w:t xml:space="preserve">jar --describe-module </w:t>
+      </w:r>
+      <w:r>
+        <w:rPr>
+          <w:b w:val="false"/>
+          <w:bCs w:val="false"/>
+          <w:u w:val="none"/>
+        </w:rPr>
+        <w:t xml:space="preserve">operate on </w:t>
+      </w:r>
+      <w:r>
+        <w:rPr>
+          <w:b/>
+          <w:bCs/>
+          <w:u w:val="none"/>
+        </w:rPr>
+        <w:t>artifacts</w:t>
+      </w:r>
+      <w:r>
+        <w:rPr>
+          <w:b w:val="false"/>
+          <w:bCs w:val="false"/>
+          <w:u w:val="none"/>
+        </w:rPr>
+        <w:t xml:space="preserve">, </w:t>
+      </w:r>
+      <w:r>
+        <w:rPr>
+          <w:b/>
+          <w:bCs/>
+          <w:u w:val="none"/>
+        </w:rPr>
+        <w:t xml:space="preserve">java --describe </w:t>
+      </w:r>
+      <w:r>
+        <w:rPr>
+          <w:b w:val="false"/>
+          <w:bCs w:val="false"/>
+          <w:u w:val="none"/>
+        </w:rPr>
+        <w:t xml:space="preserve">operates on </w:t>
+      </w:r>
+      <w:r>
+        <w:rPr>
+          <w:b/>
+          <w:bCs/>
+          <w:u w:val="none"/>
+        </w:rPr>
+        <w:t>modules</w:t>
+      </w:r>
+    </w:p>
+    <w:p>
+      <w:pPr>
+        <w:pStyle w:val="Normal"/>
+        <w:rPr>
+          <w:b w:val="false"/>
+          <w:b w:val="false"/>
+          <w:bCs w:val="false"/>
+          <w:u w:val="none"/>
+        </w:rPr>
+      </w:pPr>
+      <w:r>
+        <w:rPr>
+          <w:b w:val="false"/>
+          <w:bCs w:val="false"/>
+          <w:u w:val="none"/>
+        </w:rPr>
+      </w:r>
+    </w:p>
+    <w:p>
+      <w:pPr>
+        <w:pStyle w:val="Normal"/>
+        <w:rPr>
+          <w:b/>
           <w:b/>
           <w:bCs/>
           <w:highlight w:val="yellow"/>
           <w:u w:val="none"/>
         </w:rPr>
+      </w:pPr>
+      <w:r>
+        <w:rPr>
+          <w:b/>
+          <w:bCs/>
+          <w:highlight w:val="yellow"/>
+          <w:u w:val="none"/>
+        </w:rPr>
+        <w:t>java --module-path mods --describe-module com.sebastian.modulos.segundo</w:t>
+      </w:r>
+    </w:p>
+    <w:p>
+      <w:pPr>
+        <w:pStyle w:val="Normal"/>
+        <w:rPr>
+          <w:b w:val="false"/>
+          <w:b w:val="false"/>
+          <w:bCs w:val="false"/>
+          <w:u w:val="none"/>
+        </w:rPr>
+      </w:pPr>
+      <w:r>
+        <w:rPr>
+          <w:b w:val="false"/>
+          <w:bCs w:val="false"/>
+          <w:u w:val="none"/>
+        </w:rPr>
+        <w:t>com.sebastian.modulos.segundo file:///home/sebastian/java/workspace/maven/modulos/mods/segundo.jar</w:t>
+      </w:r>
+    </w:p>
+    <w:p>
+      <w:pPr>
+        <w:pStyle w:val="Normal"/>
+        <w:rPr>
+          <w:b w:val="false"/>
+          <w:b w:val="false"/>
+          <w:bCs w:val="false"/>
+          <w:u w:val="none"/>
+        </w:rPr>
+      </w:pPr>
+      <w:r>
+        <w:rPr>
+          <w:b w:val="false"/>
+          <w:bCs w:val="false"/>
+          <w:u w:val="none"/>
+        </w:rPr>
+        <w:t>exports com.sebastian.modulos.segundo.exportado</w:t>
+      </w:r>
+    </w:p>
+    <w:p>
+      <w:pPr>
+        <w:pStyle w:val="Normal"/>
+        <w:rPr>
+          <w:b w:val="false"/>
+          <w:b w:val="false"/>
+          <w:bCs w:val="false"/>
+          <w:u w:val="none"/>
+        </w:rPr>
+      </w:pPr>
+      <w:r>
+        <w:rPr>
+          <w:b w:val="false"/>
+          <w:bCs w:val="false"/>
+          <w:u w:val="none"/>
+        </w:rPr>
+        <w:t>requires com.sebastian.modulos.comun</w:t>
+      </w:r>
+    </w:p>
+    <w:p>
+      <w:pPr>
+        <w:pStyle w:val="Normal"/>
+        <w:rPr>
+          <w:b w:val="false"/>
+          <w:b w:val="false"/>
+          <w:bCs w:val="false"/>
+          <w:u w:val="none"/>
+        </w:rPr>
+      </w:pPr>
+      <w:r>
+        <w:rPr>
+          <w:b w:val="false"/>
+          <w:bCs w:val="false"/>
+          <w:u w:val="none"/>
+        </w:rPr>
+        <w:t>requires java.base mandated</w:t>
+      </w:r>
+    </w:p>
+    <w:p>
+      <w:pPr>
+        <w:pStyle w:val="Normal"/>
+        <w:rPr>
+          <w:b w:val="false"/>
+          <w:b w:val="false"/>
+          <w:bCs w:val="false"/>
+          <w:u w:val="none"/>
+        </w:rPr>
+      </w:pPr>
+      <w:r>
+        <w:rPr>
+          <w:b w:val="false"/>
+          <w:bCs w:val="false"/>
+          <w:u w:val="none"/>
+        </w:rPr>
+        <w:t>uses com.sebastian.modulos.segundo.exportado.Implementable</w:t>
+      </w:r>
+    </w:p>
+    <w:p>
+      <w:pPr>
+        <w:pStyle w:val="Normal"/>
+        <w:rPr>
+          <w:b w:val="false"/>
+          <w:b w:val="false"/>
+          <w:bCs w:val="false"/>
+          <w:u w:val="none"/>
+        </w:rPr>
+      </w:pPr>
+      <w:r>
+        <w:rPr>
+          <w:b w:val="false"/>
+          <w:bCs w:val="false"/>
+          <w:u w:val="none"/>
+        </w:rPr>
+        <w:t>contains com.sebastian.modulos.segundo</w:t>
+      </w:r>
+    </w:p>
+    <w:p>
+      <w:pPr>
+        <w:pStyle w:val="Normal"/>
+        <w:rPr>
+          <w:b w:val="false"/>
+          <w:b w:val="false"/>
+          <w:bCs w:val="false"/>
+          <w:u w:val="none"/>
+        </w:rPr>
+      </w:pPr>
+      <w:r>
+        <w:rPr>
+          <w:b w:val="false"/>
+          <w:bCs w:val="false"/>
+          <w:u w:val="none"/>
+        </w:rPr>
+        <w:t>contains com.sebastian.modulos.segundo.otro</w:t>
+      </w:r>
+    </w:p>
+    <w:p>
+      <w:pPr>
+        <w:pStyle w:val="Normal"/>
+        <w:rPr>
+          <w:b w:val="false"/>
+          <w:b w:val="false"/>
+          <w:bCs w:val="false"/>
+          <w:u w:val="none"/>
+        </w:rPr>
+      </w:pPr>
+      <w:r>
+        <w:rPr>
+          <w:b w:val="false"/>
+          <w:bCs w:val="false"/>
+          <w:u w:val="none"/>
+        </w:rPr>
+      </w:r>
+    </w:p>
+    <w:p>
+      <w:pPr>
+        <w:pStyle w:val="Normal"/>
+        <w:rPr>
+          <w:b w:val="false"/>
+          <w:b w:val="false"/>
+          <w:bCs w:val="false"/>
+          <w:u w:val="none"/>
+        </w:rPr>
+      </w:pPr>
+      <w:r>
+        <w:rPr>
+          <w:b w:val="false"/>
+          <w:bCs w:val="false"/>
+          <w:u w:val="none"/>
+        </w:rPr>
+        <w:t xml:space="preserve">java --module-path mods </w:t>
+      </w:r>
+      <w:r>
+        <w:rPr>
+          <w:b w:val="false"/>
+          <w:bCs w:val="false"/>
+          <w:highlight w:val="yellow"/>
+          <w:u w:val="none"/>
+        </w:rPr>
+        <w:t>--</w:t>
+      </w:r>
+      <w:r>
+        <w:rPr>
+          <w:b/>
+          <w:bCs/>
+          <w:highlight w:val="yellow"/>
+          <w:u w:val="none"/>
+        </w:rPr>
+        <w:t>validate-modules</w:t>
+      </w:r>
+    </w:p>
+    <w:p>
+      <w:pPr>
+        <w:pStyle w:val="Normal"/>
+        <w:rPr>
+          <w:b w:val="false"/>
+          <w:b w:val="false"/>
+          <w:bCs w:val="false"/>
+          <w:u w:val="none"/>
+        </w:rPr>
+      </w:pPr>
+      <w:r>
+        <w:rPr>
+          <w:b w:val="false"/>
+          <w:bCs w:val="false"/>
+          <w:u w:val="none"/>
+        </w:rPr>
+        <w:t xml:space="preserve">→ </w:t>
+      </w:r>
+      <w:r>
+        <w:rPr>
+          <w:b w:val="false"/>
+          <w:bCs w:val="false"/>
+          <w:u w:val="none"/>
+        </w:rPr>
+        <w:t>escanea el module path buscando errores</w:t>
+      </w:r>
+    </w:p>
+    <w:p>
+      <w:pPr>
+        <w:pStyle w:val="Normal"/>
+        <w:rPr>
+          <w:b w:val="false"/>
+          <w:b w:val="false"/>
+          <w:bCs w:val="false"/>
+          <w:u w:val="none"/>
+        </w:rPr>
+      </w:pPr>
+      <w:r>
+        <w:rPr>
+          <w:b w:val="false"/>
+          <w:bCs w:val="false"/>
+          <w:u w:val="none"/>
+        </w:rPr>
+        <w:t xml:space="preserve">→ </w:t>
+      </w:r>
+      <w:r>
+        <w:rPr>
+          <w:b w:val="false"/>
+          <w:bCs w:val="false"/>
+          <w:u w:val="none"/>
+        </w:rPr>
+        <w:t>reporta modulos duplicados y split packages</w:t>
+      </w:r>
+    </w:p>
+    <w:p>
+      <w:pPr>
+        <w:pStyle w:val="Normal"/>
+        <w:rPr>
+          <w:b w:val="false"/>
+          <w:b w:val="false"/>
+          <w:bCs w:val="false"/>
+          <w:u w:val="none"/>
+        </w:rPr>
+      </w:pPr>
+      <w:r>
+        <w:rPr>
+          <w:b w:val="false"/>
+          <w:bCs w:val="false"/>
+          <w:u w:val="none"/>
+        </w:rPr>
+        <w:t xml:space="preserve">→ </w:t>
+      </w:r>
+      <w:r>
+        <w:rPr>
+          <w:b w:val="false"/>
+          <w:bCs w:val="false"/>
+          <w:u w:val="none"/>
+        </w:rPr>
+        <w:t>NO construye el module graph</w:t>
+      </w:r>
+    </w:p>
+    <w:p>
+      <w:pPr>
+        <w:pStyle w:val="Normal"/>
+        <w:rPr>
+          <w:b w:val="false"/>
+          <w:b w:val="false"/>
+          <w:bCs w:val="false"/>
+          <w:u w:val="none"/>
+        </w:rPr>
+      </w:pPr>
+      <w:r>
+        <w:rPr>
+          <w:b w:val="false"/>
+          <w:bCs w:val="false"/>
+          <w:u w:val="none"/>
+        </w:rPr>
+        <w:t xml:space="preserve">→ </w:t>
+      </w:r>
+      <w:r>
+        <w:rPr>
+          <w:b w:val="false"/>
+          <w:bCs w:val="false"/>
+          <w:u w:val="none"/>
+        </w:rPr>
+        <w:t>NO descubre modulos faltantes o modulos con dependecias ciclicas</w:t>
+      </w:r>
+    </w:p>
+    <w:p>
+      <w:pPr>
+        <w:pStyle w:val="Normal"/>
+        <w:rPr>
+          <w:b w:val="false"/>
+          <w:b w:val="false"/>
+          <w:bCs w:val="false"/>
+          <w:u w:val="none"/>
+        </w:rPr>
+      </w:pPr>
+      <w:r>
+        <w:rPr>
+          <w:b w:val="false"/>
+          <w:bCs w:val="false"/>
+          <w:u w:val="none"/>
+        </w:rPr>
+        <w:t>→</w:t>
+      </w:r>
+      <w:r>
+        <w:rPr>
+          <w:b w:val="false"/>
+          <w:bCs w:val="false"/>
+          <w:u w:val="none"/>
+        </w:rPr>
+        <w:t xml:space="preserve"> </w:t>
+      </w:r>
+      <w:r>
+        <w:rPr>
+          <w:b w:val="false"/>
+          <w:bCs w:val="false"/>
+          <w:u w:val="none"/>
+        </w:rPr>
+        <w:t xml:space="preserve">con la opcion </w:t>
+      </w:r>
+      <w:r>
+        <w:rPr>
+          <w:b/>
+          <w:bCs/>
+          <w:highlight w:val="yellow"/>
+          <w:u w:val="none"/>
+        </w:rPr>
+        <w:t xml:space="preserve">--dry-run </w:t>
+      </w:r>
+      <w:r>
+        <w:rPr>
+          <w:b w:val="false"/>
+          <w:bCs w:val="false"/>
+          <w:u w:val="none"/>
+        </w:rPr>
+        <w:t>se constrira con la completa resolucion de modulos (el module graph y la configuracion confiable) pero se detendrá antes de ejecutar el main</w:t>
+      </w:r>
+    </w:p>
+    <w:p>
+      <w:pPr>
+        <w:pStyle w:val="Normal"/>
+        <w:rPr>
+          <w:b w:val="false"/>
+          <w:b w:val="false"/>
+          <w:bCs w:val="false"/>
+          <w:u w:val="none"/>
+        </w:rPr>
+      </w:pPr>
+      <w:r>
+        <w:rPr>
+          <w:b w:val="false"/>
+          <w:bCs w:val="false"/>
+          <w:u w:val="none"/>
+        </w:rPr>
+        <w:t>→</w:t>
+      </w:r>
+      <w:r>
+        <w:rPr>
+          <w:b w:val="false"/>
+          <w:bCs w:val="false"/>
+          <w:u w:val="none"/>
+        </w:rPr>
+        <w:t xml:space="preserve"> </w:t>
+      </w:r>
+      <w:r>
+        <w:rPr>
+          <w:b/>
+          <w:bCs/>
+          <w:u w:val="none"/>
+        </w:rPr>
+        <w:t>--dry-run</w:t>
+      </w:r>
+      <w:r>
+        <w:rPr>
+          <w:b w:val="false"/>
+          <w:bCs w:val="false"/>
+          <w:u w:val="none"/>
+        </w:rPr>
+        <w:t xml:space="preserve"> must come before --module even if that </w:t>
+      </w:r>
+      <w:r>
+        <w:rPr>
+          <w:b w:val="false"/>
+          <w:bCs w:val="false"/>
+          <w:u w:val="none"/>
+        </w:rPr>
+        <w:t xml:space="preserve">looks sequentially displeasing. </w:t>
+      </w:r>
+    </w:p>
+    <w:p>
+      <w:pPr>
+        <w:pStyle w:val="Normal"/>
+        <w:rPr>
+          <w:b w:val="false"/>
+          <w:b w:val="false"/>
+          <w:bCs w:val="false"/>
+          <w:u w:val="none"/>
+        </w:rPr>
+      </w:pPr>
+      <w:r>
+        <w:rPr>
+          <w:b w:val="false"/>
+          <w:bCs w:val="false"/>
+          <w:u w:val="none"/>
+        </w:rPr>
+        <w:t>→</w:t>
+      </w:r>
+      <w:r>
+        <w:rPr>
+          <w:b w:val="false"/>
+          <w:bCs w:val="false"/>
+          <w:u w:val="none"/>
+        </w:rPr>
+        <w:t xml:space="preserve"> </w:t>
+      </w:r>
+      <w:r>
+        <w:rPr>
+          <w:b w:val="false"/>
+          <w:bCs w:val="false"/>
+          <w:u w:val="none"/>
+        </w:rPr>
+        <w:t xml:space="preserve">And a note for experts: If you’re using a custom class loader, custom security manager, or agents, then they will be initiated even with </w:t>
+      </w:r>
+      <w:r>
+        <w:rPr>
+          <w:b/>
+          <w:bCs/>
+          <w:u w:val="none"/>
+        </w:rPr>
+        <w:t>--dry-run</w:t>
+      </w:r>
+    </w:p>
+    <w:p>
+      <w:pPr>
+        <w:pStyle w:val="Normal"/>
+        <w:rPr>
+          <w:b w:val="false"/>
+          <w:b w:val="false"/>
+          <w:bCs w:val="false"/>
+          <w:u w:val="none"/>
+        </w:rPr>
+      </w:pPr>
+      <w:r>
+        <w:rPr>
+          <w:b w:val="false"/>
+          <w:bCs w:val="false"/>
+          <w:u w:val="none"/>
+        </w:rPr>
+      </w:r>
+    </w:p>
+    <w:p>
+      <w:pPr>
+        <w:pStyle w:val="Normal"/>
+        <w:rPr>
+          <w:b/>
+          <w:b/>
+          <w:bCs/>
+          <w:u w:val="none"/>
+        </w:rPr>
+      </w:pPr>
+      <w:r>
+        <w:rPr>
+          <w:b/>
+          <w:bCs/>
+          <w:u w:val="none"/>
+        </w:rPr>
+        <w:t>java --list-modules</w:t>
+      </w:r>
+    </w:p>
+    <w:p>
+      <w:pPr>
+        <w:pStyle w:val="Normal"/>
+        <w:rPr>
+          <w:b w:val="false"/>
+          <w:b w:val="false"/>
+          <w:bCs w:val="false"/>
+          <w:u w:val="none"/>
+        </w:rPr>
+      </w:pPr>
+      <w:r>
+        <w:rPr>
+          <w:b w:val="false"/>
+          <w:bCs w:val="false"/>
+          <w:u w:val="none"/>
+        </w:rPr>
+        <w:t>→</w:t>
+      </w:r>
+      <w:r>
+        <w:rPr>
+          <w:b w:val="false"/>
+          <w:bCs w:val="false"/>
+          <w:u w:val="none"/>
+        </w:rPr>
+        <w:t xml:space="preserve"> </w:t>
+      </w:r>
+      <w:r>
+        <w:rPr>
+          <w:b w:val="false"/>
+          <w:bCs w:val="false"/>
+          <w:u w:val="none"/>
+        </w:rPr>
+        <w:t>muestra todos los modulos de la plataforma en el actual runtime</w:t>
+      </w:r>
+    </w:p>
+    <w:p>
+      <w:pPr>
+        <w:pStyle w:val="Normal"/>
+        <w:rPr>
+          <w:b w:val="false"/>
+          <w:b w:val="false"/>
+          <w:bCs w:val="false"/>
+          <w:u w:val="none"/>
+        </w:rPr>
+      </w:pPr>
+      <w:r>
+        <w:rPr>
+          <w:b w:val="false"/>
+          <w:bCs w:val="false"/>
+          <w:u w:val="none"/>
+        </w:rPr>
+        <w:t>→</w:t>
+      </w:r>
+      <w:r>
+        <w:rPr>
+          <w:b w:val="false"/>
+          <w:bCs w:val="false"/>
+          <w:u w:val="none"/>
+        </w:rPr>
+        <w:t xml:space="preserve"> </w:t>
+      </w:r>
+      <w:r>
+        <w:rPr>
+          <w:b/>
+          <w:bCs/>
+          <w:u w:val="none"/>
+        </w:rPr>
+        <w:t xml:space="preserve">lists the universe of observable modules </w:t>
+      </w:r>
+      <w:r>
+        <w:rPr>
+          <w:b w:val="false"/>
+          <w:bCs w:val="false"/>
+          <w:u w:val="none"/>
+        </w:rPr>
+        <w:t xml:space="preserve">(platform modules (runtime) + application modules (en el module path)) </w:t>
+      </w:r>
+    </w:p>
+    <w:p>
+      <w:pPr>
+        <w:pStyle w:val="Normal"/>
+        <w:rPr>
+          <w:b w:val="false"/>
+          <w:b w:val="false"/>
+          <w:bCs w:val="false"/>
+          <w:u w:val="none"/>
+        </w:rPr>
+      </w:pPr>
+      <w:r>
+        <w:rPr>
+          <w:b w:val="false"/>
+          <w:bCs w:val="false"/>
+          <w:u w:val="none"/>
+        </w:rPr>
+        <w:t xml:space="preserve">→ </w:t>
+      </w:r>
+      <w:r>
+        <w:rPr>
+          <w:b w:val="false"/>
+          <w:bCs w:val="false"/>
+          <w:u w:val="none"/>
+        </w:rPr>
+        <w:t>no lanza la app, no indica errores, …</w:t>
+      </w:r>
+    </w:p>
+    <w:p>
+      <w:pPr>
+        <w:pStyle w:val="Normal"/>
+        <w:rPr>
+          <w:b w:val="false"/>
+          <w:b w:val="false"/>
+          <w:bCs w:val="false"/>
+          <w:u w:val="none"/>
+        </w:rPr>
+      </w:pPr>
+      <w:r>
+        <w:rPr>
+          <w:b w:val="false"/>
+          <w:bCs w:val="false"/>
+          <w:u w:val="none"/>
+        </w:rPr>
+        <w:t>→</w:t>
+      </w:r>
+      <w:r>
+        <w:rPr>
+          <w:b w:val="false"/>
+          <w:bCs w:val="false"/>
+          <w:u w:val="none"/>
+        </w:rPr>
+        <w:t xml:space="preserve"> </w:t>
+      </w:r>
+      <w:r>
+        <w:rPr>
+          <w:b w:val="false"/>
+          <w:bCs w:val="false"/>
+          <w:u w:val="none"/>
+        </w:rPr>
+        <w:t>modulos seran elejidos de ese universo para construir el module graph</w:t>
+      </w:r>
+    </w:p>
+    <w:p>
+      <w:pPr>
+        <w:pStyle w:val="Normal"/>
+        <w:rPr>
+          <w:b w:val="false"/>
+          <w:b w:val="false"/>
+          <w:bCs w:val="false"/>
+          <w:u w:val="none"/>
+        </w:rPr>
+      </w:pPr>
+      <w:r>
+        <w:rPr>
+          <w:b w:val="false"/>
+          <w:bCs w:val="false"/>
+          <w:u w:val="none"/>
+        </w:rPr>
+        <w:t>→</w:t>
+      </w:r>
+      <w:r>
+        <w:rPr>
+          <w:b w:val="false"/>
+          <w:bCs w:val="false"/>
+          <w:u w:val="none"/>
+        </w:rPr>
+        <w:t xml:space="preserve"> </w:t>
+      </w:r>
+      <w:r>
+        <w:rPr>
+          <w:b w:val="false"/>
+          <w:bCs w:val="false"/>
+          <w:u w:val="none"/>
+        </w:rPr>
+        <w:t>la aplicación NO tendra modulos que no estan listados acá</w:t>
+      </w:r>
+    </w:p>
+    <w:p>
+      <w:pPr>
+        <w:pStyle w:val="Normal"/>
+        <w:rPr>
+          <w:b w:val="false"/>
+          <w:b w:val="false"/>
+          <w:bCs w:val="false"/>
+          <w:u w:val="none"/>
+        </w:rPr>
+      </w:pPr>
+      <w:r>
+        <w:rPr>
+          <w:b w:val="false"/>
+          <w:bCs w:val="false"/>
+          <w:u w:val="none"/>
+        </w:rPr>
+        <w:t>→</w:t>
+      </w:r>
+      <w:r>
+        <w:rPr>
+          <w:b w:val="false"/>
+          <w:bCs w:val="false"/>
+          <w:u w:val="none"/>
+        </w:rPr>
+        <w:t xml:space="preserve"> </w:t>
+      </w:r>
+      <w:r>
+        <w:rPr>
+          <w:b w:val="false"/>
+          <w:bCs w:val="false"/>
+          <w:u w:val="none"/>
+        </w:rPr>
+        <w:t>pero modulos listados pueden no terminar en el module graph</w:t>
+      </w:r>
+    </w:p>
+    <w:p>
+      <w:pPr>
+        <w:pStyle w:val="Normal"/>
+        <w:rPr>
+          <w:b w:val="false"/>
+          <w:b w:val="false"/>
+          <w:bCs w:val="false"/>
+          <w:u w:val="none"/>
+        </w:rPr>
+      </w:pPr>
+      <w:r>
+        <w:rPr>
+          <w:b w:val="false"/>
+          <w:bCs w:val="false"/>
+          <w:u w:val="none"/>
+        </w:rPr>
+        <w:t>→</w:t>
+      </w:r>
+      <w:r>
+        <w:rPr>
+          <w:b w:val="false"/>
+          <w:bCs w:val="false"/>
+          <w:u w:val="none"/>
+        </w:rPr>
+        <w:t xml:space="preserve"> </w:t>
+      </w:r>
+      <w:r>
+        <w:rPr>
+          <w:b w:val="false"/>
+          <w:bCs w:val="false"/>
+          <w:u w:val="none"/>
+        </w:rPr>
+        <w:t xml:space="preserve">when calling java --list-modules we tasked the JVM with listing all observable </w:t>
+      </w:r>
+      <w:r>
+        <w:rPr>
+          <w:b w:val="false"/>
+          <w:bCs w:val="false"/>
+          <w:u w:val="none"/>
+        </w:rPr>
+        <w:t>modules and because we did not specify a module path only the runtime’s platform modules would be printed.</w:t>
+      </w:r>
+    </w:p>
+    <w:p>
+      <w:pPr>
+        <w:pStyle w:val="Normal"/>
+        <w:rPr>
+          <w:b w:val="false"/>
+          <w:b w:val="false"/>
+          <w:bCs w:val="false"/>
+          <w:u w:val="none"/>
+        </w:rPr>
+      </w:pPr>
+      <w:r>
+        <w:rPr>
+          <w:b w:val="false"/>
+          <w:bCs w:val="false"/>
+          <w:u w:val="none"/>
+        </w:rPr>
+        <w:t>→</w:t>
+      </w:r>
+      <w:r>
+        <w:rPr>
+          <w:b w:val="false"/>
+          <w:bCs w:val="false"/>
+          <w:u w:val="none"/>
+        </w:rPr>
+        <w:t xml:space="preserve"> </w:t>
+      </w:r>
+      <w:r>
+        <w:rPr>
+          <w:b w:val="false"/>
+          <w:bCs w:val="false"/>
+          <w:u w:val="none"/>
+        </w:rPr>
+        <w:t>java --module-path mods:libs –list-modules</w:t>
+      </w:r>
+    </w:p>
+    <w:p>
+      <w:pPr>
+        <w:pStyle w:val="Normal"/>
+        <w:rPr>
+          <w:b w:val="false"/>
+          <w:b w:val="false"/>
+          <w:bCs w:val="false"/>
+          <w:u w:val="none"/>
+        </w:rPr>
+      </w:pPr>
+      <w:r>
+        <w:rPr>
+          <w:b w:val="false"/>
+          <w:bCs w:val="false"/>
+          <w:u w:val="none"/>
+        </w:rPr>
+        <w:tab/>
         <w:t xml:space="preserve">– </w:t>
       </w:r>
       <w:r>
         <w:rPr>
-          <w:b/>
-          <w:bCs/>
+          <w:b w:val="false"/>
+          <w:bCs w:val="false"/>
+          <w:u w:val="none"/>
+        </w:rPr>
+        <w:t>muestra todos los del runtime + los del module path</w:t>
+      </w:r>
+    </w:p>
+    <w:p>
+      <w:pPr>
+        <w:pStyle w:val="Normal"/>
+        <w:rPr>
+          <w:b w:val="false"/>
+          <w:b w:val="false"/>
+          <w:bCs w:val="false"/>
+          <w:u w:val="none"/>
+        </w:rPr>
+      </w:pPr>
+      <w:r>
+        <w:rPr>
+          <w:b w:val="false"/>
+          <w:bCs w:val="false"/>
+          <w:u w:val="none"/>
+        </w:rPr>
+        <w:t xml:space="preserve">– </w:t>
+      </w:r>
+      <w:r>
+        <w:rPr>
+          <w:b w:val="false"/>
+          <w:bCs w:val="false"/>
+          <w:u w:val="none"/>
+        </w:rPr>
+        <w:t xml:space="preserve">java </w:t>
+      </w:r>
+      <w:r>
+        <w:rPr>
+          <w:b/>
+          <w:bCs/>
+          <w:u w:val="none"/>
+        </w:rPr>
+        <w:t>--limit-modules</w:t>
+      </w:r>
+      <w:r>
+        <w:rPr>
+          <w:b w:val="false"/>
+          <w:bCs w:val="false"/>
+          <w:u w:val="none"/>
+        </w:rPr>
+        <w:t xml:space="preserve"> java.xml --list-module</w:t>
+      </w:r>
+    </w:p>
+    <w:p>
+      <w:pPr>
+        <w:pStyle w:val="Normal"/>
+        <w:rPr>
+          <w:b w:val="false"/>
+          <w:b w:val="false"/>
+          <w:bCs w:val="false"/>
+          <w:u w:val="none"/>
+        </w:rPr>
+      </w:pPr>
+      <w:r>
+        <w:rPr>
+          <w:b w:val="false"/>
+          <w:bCs w:val="false"/>
+          <w:u w:val="none"/>
+        </w:rPr>
+        <w:t>→</w:t>
+      </w:r>
+      <w:r>
+        <w:rPr>
+          <w:b w:val="false"/>
+          <w:bCs w:val="false"/>
+          <w:u w:val="none"/>
+        </w:rPr>
+        <w:t xml:space="preserve"> </w:t>
+      </w:r>
+      <w:r>
+        <w:rPr>
+          <w:b w:val="false"/>
+          <w:bCs w:val="false"/>
+          <w:u w:val="none"/>
+        </w:rPr>
+        <w:t>muestra las dependencias transitivas del modulo inicial</w:t>
+      </w:r>
+    </w:p>
+    <w:p>
+      <w:pPr>
+        <w:pStyle w:val="Normal"/>
+        <w:rPr/>
+      </w:pPr>
+      <w:r>
+        <w:rPr/>
+        <w:t>→</w:t>
+      </w:r>
+      <w:r>
+        <w:rPr/>
+        <w:t xml:space="preserve"> </w:t>
+      </w:r>
+      <w:r>
+        <w:rPr/>
+        <w:t>java --module-path mods:libs --list-modules --limit-modules com.sebastian.modulos.segundo</w:t>
+      </w:r>
+    </w:p>
+    <w:p>
+      <w:pPr>
+        <w:pStyle w:val="Normal"/>
+        <w:rPr/>
+      </w:pPr>
+      <w:r>
+        <w:rPr/>
+        <w:t>:</w:t>
+      </w:r>
+    </w:p>
+    <w:p>
+      <w:pPr>
+        <w:pStyle w:val="Normal"/>
+        <w:rPr/>
+      </w:pPr>
+      <w:r>
+        <w:rPr/>
+        <w:t>java.base@11.0.2</w:t>
+      </w:r>
+    </w:p>
+    <w:p>
+      <w:pPr>
+        <w:pStyle w:val="Normal"/>
+        <w:rPr/>
+      </w:pPr>
+      <w:r>
+        <w:rPr/>
+        <w:t>com.sebastian.modulos.comun file:///home/sebastian/java/workspace/maven/modulos/mods/comun.jar</w:t>
+      </w:r>
+    </w:p>
+    <w:p>
+      <w:pPr>
+        <w:pStyle w:val="Normal"/>
+        <w:rPr/>
+      </w:pPr>
+      <w:r>
+        <w:rPr/>
+        <w:t xml:space="preserve">com.sebastian.modulos.segundo </w:t>
+      </w:r>
+      <w:hyperlink r:id="rId11">
+        <w:r>
+          <w:rPr>
+            <w:rStyle w:val="InternetLink"/>
+          </w:rPr>
+          <w:t>file:///home/sebastian/java/workspace/maven/modulos/mods/segundo.jar</w:t>
+        </w:r>
+      </w:hyperlink>
+    </w:p>
+    <w:p>
+      <w:pPr>
+        <w:pStyle w:val="Normal"/>
+        <w:rPr/>
+      </w:pPr>
+      <w:r>
+        <w:rPr/>
+        <w:t>(en mods hay 3 modulos, la salida muestra solo las dependencias, sin –limit-modules muestra los 3 + todos los del runtime)</w:t>
+      </w:r>
+    </w:p>
+    <w:p>
+      <w:pPr>
+        <w:pStyle w:val="Normal"/>
+        <w:rPr/>
+      </w:pPr>
+      <w:r>
+        <w:rPr/>
+      </w:r>
+    </w:p>
+    <w:p>
+      <w:pPr>
+        <w:pStyle w:val="Normal"/>
+        <w:rPr/>
+      </w:pPr>
+      <w:r>
+        <w:rPr/>
+      </w:r>
+    </w:p>
+    <w:p>
+      <w:pPr>
+        <w:pStyle w:val="Normal"/>
+        <w:rPr>
           <w:highlight w:val="yellow"/>
-          <w:u w:val="none"/>
-        </w:rPr>
-        <w:t>para poder ejecutar una clase main en otro modulo:</w:t>
-      </w:r>
-    </w:p>
-    <w:p>
-      <w:pPr>
-        <w:pStyle w:val="Normal"/>
-        <w:rPr>
-          <w:b w:val="false"/>
-          <w:b w:val="false"/>
-          <w:bCs w:val="false"/>
-          <w:u w:val="none"/>
-        </w:rPr>
-      </w:pPr>
-      <w:r>
-        <w:rPr>
-          <w:b w:val="false"/>
-          <w:bCs w:val="false"/>
-          <w:u w:val="none"/>
-        </w:rPr>
-        <w:t>java --module-path mods --add-modules=ALL-MODULE-PATH --module com.sebastian.modulos.comun/com.sebastian.modulos.comun.Main</w:t>
-      </w:r>
-    </w:p>
-    <w:p>
-      <w:pPr>
-        <w:pStyle w:val="Normal"/>
-        <w:rPr>
-          <w:b w:val="false"/>
-          <w:b w:val="false"/>
-          <w:bCs w:val="false"/>
-          <w:u w:val="none"/>
-        </w:rPr>
-      </w:pPr>
-      <w:r>
-        <w:rPr>
-          <w:b w:val="false"/>
-          <w:bCs w:val="false"/>
-          <w:u w:val="none"/>
-        </w:rPr>
-      </w:r>
-    </w:p>
-    <w:p>
-      <w:pPr>
-        <w:pStyle w:val="Normal"/>
-        <w:rPr>
-          <w:b w:val="false"/>
-          <w:b w:val="false"/>
-          <w:bCs w:val="false"/>
-          <w:u w:val="none"/>
-        </w:rPr>
-      </w:pPr>
-      <w:r>
-        <w:rPr>
-          <w:b w:val="false"/>
-          <w:bCs w:val="false"/>
-          <w:u w:val="none"/>
-        </w:rPr>
+        </w:rPr>
+      </w:pPr>
+      <w:r>
+        <w:rPr>
+          <w:highlight w:val="yellow"/>
+        </w:rPr>
+        <w:t>The option --limit-modules ${modules} accepts a list of</w:t>
+      </w:r>
+    </w:p>
+    <w:p>
+      <w:pPr>
+        <w:pStyle w:val="Normal"/>
+        <w:rPr>
+          <w:highlight w:val="yellow"/>
+        </w:rPr>
+      </w:pPr>
+      <w:r>
+        <w:rPr>
+          <w:highlight w:val="yellow"/>
+        </w:rPr>
+        <w:t>comma-separated module names. It limits the universe of observable</w:t>
+      </w:r>
+    </w:p>
+    <w:p>
+      <w:pPr>
+        <w:pStyle w:val="Normal"/>
+        <w:rPr>
+          <w:highlight w:val="yellow"/>
+        </w:rPr>
+      </w:pPr>
+      <w:r>
+        <w:rPr>
+          <w:highlight w:val="yellow"/>
+        </w:rPr>
+        <w:t>modules to the specified ones and their transitive dependencies. If the</w:t>
+      </w:r>
+    </w:p>
+    <w:p>
+      <w:pPr>
+        <w:pStyle w:val="Normal"/>
+        <w:rPr>
+          <w:highlight w:val="yellow"/>
+        </w:rPr>
+      </w:pPr>
+      <w:r>
+        <w:rPr>
+          <w:highlight w:val="yellow"/>
+        </w:rPr>
+        <w:t>options --add-modules (see section 3.4.3) or --module (see section 5.1)</w:t>
+      </w:r>
+    </w:p>
+    <w:p>
+      <w:pPr>
+        <w:pStyle w:val="Normal"/>
+        <w:rPr>
+          <w:highlight w:val="yellow"/>
+        </w:rPr>
+      </w:pPr>
+      <w:r>
+        <w:rPr>
+          <w:highlight w:val="yellow"/>
+        </w:rPr>
+        <w:t>are used together with --limit-modules , the modules specified for those</w:t>
+      </w:r>
+    </w:p>
+    <w:p>
+      <w:pPr>
+        <w:pStyle w:val="Normal"/>
+        <w:rPr>
+          <w:highlight w:val="yellow"/>
+        </w:rPr>
+      </w:pPr>
+      <w:r>
+        <w:rPr>
+          <w:highlight w:val="yellow"/>
+        </w:rPr>
+        <w:t>two options become observable but their dependencies do not !</w:t>
+      </w:r>
+    </w:p>
+    <w:p>
+      <w:pPr>
+        <w:pStyle w:val="Normal"/>
+        <w:rPr/>
+      </w:pPr>
+      <w:r>
+        <w:rPr/>
+      </w:r>
+    </w:p>
+    <w:p>
+      <w:pPr>
+        <w:pStyle w:val="Normal"/>
+        <w:rPr/>
+      </w:pPr>
+      <w:r>
+        <w:rPr/>
+        <w:t>1. Starting from the modules specified to --limit-modules , the JPMS determines all their</w:t>
+      </w:r>
+    </w:p>
+    <w:p>
+      <w:pPr>
+        <w:pStyle w:val="Normal"/>
+        <w:rPr/>
+      </w:pPr>
+      <w:r>
+        <w:rPr/>
+        <w:t>transitive dependencies. This is subject to the requirements for reliable configuration as</w:t>
+      </w:r>
+    </w:p>
+    <w:p>
+      <w:pPr>
+        <w:pStyle w:val="Normal"/>
+        <w:rPr/>
+      </w:pPr>
+      <w:r>
+        <w:rPr/>
+        <w:t>described in section 3.2.1.</w:t>
+      </w:r>
+    </w:p>
+    <w:p>
+      <w:pPr>
+        <w:pStyle w:val="Normal"/>
+        <w:rPr>
+          <w:b/>
+          <w:b/>
+          <w:bCs/>
+        </w:rPr>
+      </w:pPr>
+      <w:r>
+        <w:rPr>
+          <w:b/>
+          <w:bCs/>
+        </w:rPr>
+        <w:t>2. If --add-modules or --module was used, it adds the specified modules (but not their</w:t>
+      </w:r>
+    </w:p>
+    <w:p>
+      <w:pPr>
+        <w:pStyle w:val="Normal"/>
+        <w:rPr>
+          <w:b/>
+          <w:b/>
+          <w:bCs/>
+        </w:rPr>
+      </w:pPr>
+      <w:r>
+        <w:rPr>
+          <w:b/>
+          <w:bCs/>
+        </w:rPr>
+        <w:t>dependencies).</w:t>
+      </w:r>
+    </w:p>
+    <w:p>
+      <w:pPr>
+        <w:pStyle w:val="Normal"/>
+        <w:rPr/>
+      </w:pPr>
+      <w:r>
+        <w:rPr/>
+        <w:t>3. It uses the resulting set as the universe of observable modules for any further steps (like</w:t>
+      </w:r>
+    </w:p>
+    <w:p>
+      <w:pPr>
+        <w:pStyle w:val="Normal"/>
+        <w:rPr/>
+      </w:pPr>
+      <w:r>
+        <w:rPr/>
+        <w:t>listing modules or launching the application).</w:t>
+      </w:r>
+    </w:p>
+    <w:p>
+      <w:pPr>
+        <w:pStyle w:val="Normal"/>
+        <w:rPr/>
+      </w:pPr>
+      <w:r>
+        <w:rPr/>
+      </w:r>
+    </w:p>
+    <w:p>
+      <w:pPr>
+        <w:pStyle w:val="Normal"/>
+        <w:rPr/>
+      </w:pPr>
+      <w:r>
+        <w:rPr/>
+        <w:t xml:space="preserve">java </w:t>
+      </w:r>
+      <w:r>
+        <w:rPr>
+          <w:b/>
+          <w:bCs/>
+        </w:rPr>
+        <w:t xml:space="preserve">--module-path </w:t>
+      </w:r>
+      <w:r>
+        <w:rPr/>
+        <w:t xml:space="preserve">mods:libs  --limit-modules com.sebastian.modulos.segundo  --module com.sebastian.modulos.segundo/com.sebastian.modulos.segundo.Main </w:t>
+      </w:r>
+    </w:p>
+    <w:p>
+      <w:pPr>
+        <w:pStyle w:val="Normal"/>
+        <w:rPr/>
+      </w:pPr>
+      <w:r>
+        <w:rPr/>
+        <w:t xml:space="preserve">→ </w:t>
+      </w:r>
+      <w:r>
+        <w:rPr/>
+        <w:t>si los modulos que fueron listados con --list-modules (java --module-path mods:libs  --limit-modules com.sebastian.modulos.segundo --list-modules) tienen alguna dependencia NO será agregado al module graph (NO se podra ejecutar)</w:t>
+      </w:r>
+    </w:p>
+    <w:p>
+      <w:pPr>
+        <w:pStyle w:val="Normal"/>
+        <w:rPr/>
+      </w:pPr>
+      <w:r>
+        <w:rPr/>
+      </w:r>
+    </w:p>
+    <w:p>
+      <w:pPr>
+        <w:pStyle w:val="Normal"/>
+        <w:rPr/>
+      </w:pPr>
+      <w:r>
+        <w:rPr/>
+      </w:r>
+    </w:p>
+    <w:p>
+      <w:pPr>
+        <w:pStyle w:val="Normal"/>
+        <w:rPr/>
+      </w:pPr>
+      <w:r>
+        <w:rPr/>
         <w:t xml:space="preserve">– </w:t>
       </w:r>
       <w:r>
-        <w:rPr>
-          <w:b w:val="false"/>
-          <w:bCs w:val="false"/>
-          <w:u w:val="none"/>
-        </w:rPr>
-        <w:t>obtener un recurso desde una clase es relativo a la clase si no se usa el /</w:t>
-      </w:r>
-    </w:p>
-    <w:p>
-      <w:pPr>
-        <w:pStyle w:val="Normal"/>
-        <w:rPr>
-          <w:b w:val="false"/>
-          <w:b w:val="false"/>
-          <w:bCs w:val="false"/>
-          <w:u w:val="none"/>
-        </w:rPr>
-      </w:pPr>
-      <w:r>
-        <w:rPr>
-          <w:b w:val="false"/>
-          <w:bCs w:val="false"/>
-          <w:u w:val="none"/>
-        </w:rPr>
-        <w:t xml:space="preserve">– </w:t>
-      </w:r>
-      <w:r>
-        <w:rPr>
-          <w:b w:val="false"/>
-          <w:bCs w:val="false"/>
-          <w:u w:val="none"/>
-        </w:rPr>
-        <w:t>desde el classloader comienza la busqueda desde la raiz aunque no se coloque el /</w:t>
-      </w:r>
-    </w:p>
-    <w:p>
-      <w:pPr>
-        <w:pStyle w:val="Normal"/>
-        <w:rPr>
-          <w:b w:val="false"/>
-          <w:b w:val="false"/>
-          <w:bCs w:val="false"/>
-          <w:u w:val="none"/>
-        </w:rPr>
-      </w:pPr>
-      <w:r>
-        <w:rPr>
-          <w:b w:val="false"/>
-          <w:bCs w:val="false"/>
-          <w:u w:val="none"/>
-        </w:rPr>
-      </w:r>
-    </w:p>
-    <w:p>
-      <w:pPr>
-        <w:pStyle w:val="Normal"/>
-        <w:rPr>
-          <w:b w:val="false"/>
-          <w:b w:val="false"/>
-          <w:bCs w:val="false"/>
-          <w:u w:val="none"/>
-        </w:rPr>
-      </w:pPr>
-      <w:r>
-        <w:rPr>
-          <w:b w:val="false"/>
-          <w:bCs w:val="false"/>
-          <w:u w:val="none"/>
-        </w:rPr>
-        <w:t xml:space="preserve">When it comes to </w:t>
-      </w:r>
-      <w:r>
-        <w:rPr>
-          <w:b/>
-          <w:bCs/>
-          <w:u w:val="none"/>
-        </w:rPr>
-        <w:t>loading resources</w:t>
-      </w:r>
-      <w:r>
-        <w:rPr>
-          <w:b w:val="false"/>
-          <w:bCs w:val="false"/>
-          <w:u w:val="none"/>
-        </w:rPr>
-        <w:t xml:space="preserve"> across module boundaries things are a little different:</w:t>
-      </w:r>
-    </w:p>
-    <w:p>
-      <w:pPr>
-        <w:pStyle w:val="Normal"/>
-        <w:rPr>
-          <w:b w:val="false"/>
-          <w:b w:val="false"/>
-          <w:bCs w:val="false"/>
-          <w:u w:val="none"/>
-        </w:rPr>
-      </w:pPr>
-      <w:r>
-        <w:rPr>
-          <w:b w:val="false"/>
-          <w:bCs w:val="false"/>
-          <w:u w:val="none"/>
-        </w:rPr>
-        <w:t xml:space="preserve">– </w:t>
-      </w:r>
-      <w:r>
-        <w:rPr>
-          <w:b w:val="false"/>
-          <w:bCs w:val="false"/>
-          <w:u w:val="none"/>
-        </w:rPr>
-        <w:t xml:space="preserve">resources from a </w:t>
-      </w:r>
-      <w:r>
-        <w:rPr>
-          <w:b/>
-          <w:bCs/>
-          <w:u w:val="none"/>
-        </w:rPr>
-        <w:t>package</w:t>
-      </w:r>
-      <w:r>
-        <w:rPr>
-          <w:b w:val="false"/>
-          <w:bCs w:val="false"/>
-          <w:u w:val="none"/>
-        </w:rPr>
-        <w:t xml:space="preserve"> are by default be </w:t>
-      </w:r>
-      <w:r>
-        <w:rPr>
-          <w:b/>
-          <w:bCs/>
-          <w:u w:val="none"/>
-        </w:rPr>
-        <w:t>encapsulated</w:t>
-      </w:r>
-    </w:p>
-    <w:p>
-      <w:pPr>
-        <w:pStyle w:val="Normal"/>
-        <w:rPr>
-          <w:b w:val="false"/>
-          <w:b w:val="false"/>
-          <w:bCs w:val="false"/>
-          <w:u w:val="none"/>
-        </w:rPr>
-      </w:pPr>
-      <w:r>
-        <w:rPr>
-          <w:b w:val="false"/>
-          <w:bCs w:val="false"/>
-          <w:u w:val="none"/>
-        </w:rPr>
-        <w:t xml:space="preserve">– </w:t>
-      </w:r>
-      <w:r>
-        <w:rPr>
-          <w:b w:val="false"/>
-          <w:bCs w:val="false"/>
-          <w:u w:val="none"/>
-        </w:rPr>
-        <w:t xml:space="preserve">resources from the </w:t>
-      </w:r>
-      <w:r>
-        <w:rPr>
-          <w:b/>
-          <w:bCs/>
-          <w:u w:val="none"/>
-        </w:rPr>
-        <w:t xml:space="preserve">JAR’s root </w:t>
-      </w:r>
-      <w:r>
-        <w:rPr>
-          <w:b w:val="false"/>
-          <w:bCs w:val="false"/>
-          <w:u w:val="none"/>
-        </w:rPr>
-        <w:t xml:space="preserve">or from </w:t>
-      </w:r>
-      <w:r>
-        <w:rPr>
-          <w:b/>
-          <w:bCs/>
-          <w:u w:val="none"/>
-        </w:rPr>
-        <w:t>folders</w:t>
-      </w:r>
-      <w:r>
-        <w:rPr>
-          <w:b w:val="false"/>
-          <w:bCs w:val="false"/>
-          <w:u w:val="none"/>
-        </w:rPr>
-        <w:t xml:space="preserve"> whose </w:t>
-      </w:r>
-      <w:r>
-        <w:rPr>
-          <w:b/>
-          <w:bCs/>
-          <w:u w:val="none"/>
-        </w:rPr>
-        <w:t xml:space="preserve">names can not be mapped to packages </w:t>
-      </w:r>
-      <w:r>
-        <w:rPr>
-          <w:b w:val="false"/>
-          <w:bCs w:val="false"/>
-          <w:u w:val="none"/>
-        </w:rPr>
-        <w:t xml:space="preserve">(like </w:t>
-      </w:r>
-      <w:r>
-        <w:rPr>
-          <w:b/>
-          <w:bCs/>
-          <w:u w:val="none"/>
-        </w:rPr>
-        <w:t>META-INF</w:t>
-      </w:r>
-      <w:r>
-        <w:rPr>
-          <w:b w:val="false"/>
-          <w:bCs w:val="false"/>
-          <w:u w:val="none"/>
-        </w:rPr>
-        <w:t xml:space="preserve"> because of the dash) are </w:t>
-      </w:r>
-      <w:r>
-        <w:rPr>
-          <w:b/>
-          <w:bCs/>
-          <w:u w:val="none"/>
-        </w:rPr>
-        <w:t>never</w:t>
-      </w:r>
-    </w:p>
-    <w:p>
-      <w:pPr>
-        <w:pStyle w:val="Normal"/>
-        <w:rPr>
-          <w:b/>
-          <w:b/>
-          <w:bCs/>
-          <w:u w:val="none"/>
-        </w:rPr>
-      </w:pPr>
-      <w:r>
-        <w:rPr>
-          <w:b/>
-          <w:bCs/>
-          <w:u w:val="none"/>
-        </w:rPr>
-        <w:t>encapsulated</w:t>
-      </w:r>
-    </w:p>
-    <w:p>
-      <w:pPr>
-        <w:pStyle w:val="Normal"/>
-        <w:rPr>
-          <w:b w:val="false"/>
-          <w:b w:val="false"/>
-          <w:bCs w:val="false"/>
-          <w:u w:val="none"/>
-        </w:rPr>
-      </w:pPr>
-      <w:r>
-        <w:rPr>
-          <w:b w:val="false"/>
-          <w:bCs w:val="false"/>
-          <w:u w:val="none"/>
-        </w:rPr>
-        <w:t xml:space="preserve">– </w:t>
-      </w:r>
-      <w:r>
-        <w:rPr>
-          <w:b/>
-          <w:bCs/>
-          <w:u w:val="none"/>
-        </w:rPr>
-        <w:t>.class</w:t>
-      </w:r>
-      <w:r>
-        <w:rPr>
-          <w:b w:val="false"/>
-          <w:bCs w:val="false"/>
-          <w:u w:val="none"/>
-        </w:rPr>
-        <w:t xml:space="preserve"> files are </w:t>
-      </w:r>
-      <w:r>
-        <w:rPr>
-          <w:b/>
-          <w:bCs/>
-          <w:u w:val="none"/>
-        </w:rPr>
-        <w:t>never encapsulated</w:t>
-      </w:r>
-    </w:p>
-    <w:p>
-      <w:pPr>
-        <w:pStyle w:val="Normal"/>
-        <w:rPr>
-          <w:b w:val="false"/>
-          <w:b w:val="false"/>
-          <w:bCs w:val="false"/>
-          <w:u w:val="none"/>
-        </w:rPr>
-      </w:pPr>
-      <w:r>
-        <w:rPr>
-          <w:b w:val="false"/>
-          <w:bCs w:val="false"/>
-          <w:u w:val="none"/>
-        </w:rPr>
-        <w:t xml:space="preserve">– </w:t>
-      </w:r>
-      <w:r>
-        <w:rPr>
-          <w:b w:val="false"/>
-          <w:bCs w:val="false"/>
-          <w:u w:val="none"/>
-        </w:rPr>
-        <w:t>If resources are encapsulated, the getResource call returns null .</w:t>
-      </w:r>
-    </w:p>
-    <w:p>
-      <w:pPr>
-        <w:pStyle w:val="Normal"/>
-        <w:rPr>
-          <w:b w:val="false"/>
-          <w:b w:val="false"/>
-          <w:bCs w:val="false"/>
-          <w:u w:val="none"/>
-        </w:rPr>
-      </w:pPr>
-      <w:r>
-        <w:rPr>
-          <w:b w:val="false"/>
-          <w:bCs w:val="false"/>
-          <w:u w:val="none"/>
-        </w:rPr>
-        <w:t xml:space="preserve">– </w:t>
-      </w:r>
-      <w:r>
-        <w:rPr>
-          <w:b/>
-          <w:bCs/>
-          <w:u w:val="none"/>
-        </w:rPr>
-        <w:t>exports</w:t>
-      </w:r>
-      <w:r>
-        <w:rPr>
-          <w:b w:val="false"/>
-          <w:bCs w:val="false"/>
-          <w:u w:val="none"/>
-        </w:rPr>
-        <w:t xml:space="preserve"> clauses </w:t>
-      </w:r>
-      <w:r>
-        <w:rPr>
-          <w:b/>
-          <w:bCs/>
-          <w:u w:val="none"/>
-        </w:rPr>
-        <w:t>do not give access to resources</w:t>
-      </w:r>
-    </w:p>
-    <w:p>
-      <w:pPr>
-        <w:pStyle w:val="Normal"/>
-        <w:rPr>
-          <w:b w:val="false"/>
-          <w:b w:val="false"/>
-          <w:bCs w:val="false"/>
-          <w:u w:val="none"/>
-        </w:rPr>
-      </w:pPr>
-      <w:r>
-        <w:rPr>
-          <w:b w:val="false"/>
-          <w:bCs w:val="false"/>
-          <w:u w:val="none"/>
-        </w:rPr>
-        <w:t xml:space="preserve">– </w:t>
-      </w:r>
-      <w:r>
-        <w:rPr>
-          <w:b/>
-          <w:bCs/>
-          <w:u w:val="none"/>
-        </w:rPr>
-        <w:t>give access</w:t>
-      </w:r>
-      <w:r>
-        <w:rPr>
-          <w:b w:val="false"/>
-          <w:bCs w:val="false"/>
-          <w:u w:val="none"/>
-        </w:rPr>
-        <w:t xml:space="preserve"> to a resource is the </w:t>
-      </w:r>
-      <w:r>
-        <w:rPr>
-          <w:b/>
-          <w:bCs/>
-          <w:u w:val="none"/>
-        </w:rPr>
-        <w:t>opens</w:t>
-      </w:r>
-      <w:r>
-        <w:rPr>
-          <w:b w:val="false"/>
-          <w:bCs w:val="false"/>
-          <w:u w:val="none"/>
-        </w:rPr>
-        <w:t xml:space="preserve"> clause </w:t>
-      </w:r>
-      <w:r>
-        <w:rPr>
-          <w:b w:val="false"/>
-          <w:bCs w:val="false"/>
-          <w:u w:val="none"/>
-        </w:rPr>
-        <w:t>(usar reflexion para cargarlo desde la Class&lt;?&gt; obtenida)</w:t>
-      </w:r>
-    </w:p>
-    <w:p>
-      <w:pPr>
-        <w:pStyle w:val="Normal"/>
-        <w:rPr>
-          <w:b w:val="false"/>
-          <w:b w:val="false"/>
-          <w:bCs w:val="false"/>
-          <w:u w:val="none"/>
-        </w:rPr>
-      </w:pPr>
-      <w:r>
-        <w:rPr>
-          <w:b w:val="false"/>
-          <w:bCs w:val="false"/>
-          <w:u w:val="none"/>
-        </w:rPr>
-        <w:t xml:space="preserve">– </w:t>
-      </w:r>
-      <w:r>
-        <w:rPr>
-          <w:b w:val="false"/>
-          <w:bCs w:val="false"/>
-          <w:u w:val="none"/>
-        </w:rPr>
-        <w:t>si el recurso esta en un paquete es fuertemente encapsulado</w:t>
-      </w:r>
-    </w:p>
-    <w:p>
-      <w:pPr>
-        <w:pStyle w:val="Normal"/>
-        <w:rPr>
-          <w:b w:val="false"/>
-          <w:b w:val="false"/>
-          <w:bCs w:val="false"/>
-          <w:u w:val="none"/>
-        </w:rPr>
-      </w:pPr>
-      <w:r>
-        <w:rPr>
-          <w:b w:val="false"/>
-          <w:bCs w:val="false"/>
-          <w:u w:val="none"/>
-        </w:rPr>
-        <w:t xml:space="preserve">– </w:t>
-      </w:r>
-    </w:p>
-    <w:p>
-      <w:pPr>
-        <w:pStyle w:val="Normal"/>
-        <w:rPr>
-          <w:b w:val="false"/>
-          <w:b w:val="false"/>
-          <w:bCs w:val="false"/>
-          <w:u w:val="none"/>
-        </w:rPr>
-      </w:pPr>
-      <w:r>
-        <w:rPr>
-          <w:b w:val="false"/>
-          <w:bCs w:val="false"/>
-          <w:u w:val="none"/>
-        </w:rPr>
-      </w:r>
-    </w:p>
-    <w:p>
-      <w:pPr>
-        <w:pStyle w:val="Normal"/>
-        <w:rPr>
-          <w:b w:val="false"/>
-          <w:b w:val="false"/>
-          <w:bCs w:val="false"/>
-          <w:u w:val="none"/>
-        </w:rPr>
-      </w:pPr>
-      <w:r>
-        <w:rPr>
-          <w:b w:val="false"/>
-          <w:bCs w:val="false"/>
-          <w:u w:val="none"/>
-        </w:rPr>
-      </w:r>
-    </w:p>
-    <w:p>
-      <w:pPr>
-        <w:pStyle w:val="Normal"/>
-        <w:rPr>
-          <w:b w:val="false"/>
-          <w:b w:val="false"/>
-          <w:bCs w:val="false"/>
-          <w:u w:val="none"/>
-        </w:rPr>
-      </w:pPr>
-      <w:r>
-        <w:rPr>
-          <w:b w:val="false"/>
-          <w:bCs w:val="false"/>
-          <w:u w:val="none"/>
-        </w:rPr>
+        <w:rPr/>
+        <w:t>LOGS del JPMS</w:t>
+      </w:r>
+    </w:p>
+    <w:p>
+      <w:pPr>
+        <w:pStyle w:val="Normal"/>
+        <w:rPr/>
+      </w:pPr>
+      <w:r>
+        <w:rPr/>
+        <w:t xml:space="preserve">→ </w:t>
+      </w:r>
+      <w:r>
+        <w:rPr/>
+        <w:t>diagnostic messages from the resolver</w:t>
+      </w:r>
+    </w:p>
+    <w:p>
+      <w:pPr>
+        <w:pStyle w:val="Normal"/>
+        <w:rPr/>
+      </w:pPr>
+      <w:r>
+        <w:rPr/>
+        <w:t xml:space="preserve">→ </w:t>
+      </w:r>
+      <w:r>
+        <w:rPr/>
+        <w:t>unified JVM logging</w:t>
+      </w:r>
+    </w:p>
+    <w:p>
+      <w:pPr>
+        <w:pStyle w:val="Normal"/>
+        <w:rPr/>
+      </w:pPr>
+      <w:r>
+        <w:rPr/>
+        <w:t xml:space="preserve">→ </w:t>
+      </w:r>
+      <w:r>
+        <w:rPr/>
+        <w:t xml:space="preserve">With the option </w:t>
+      </w:r>
+      <w:r>
+        <w:rPr>
+          <w:b/>
+          <w:bCs/>
+          <w:highlight w:val="yellow"/>
+        </w:rPr>
+        <w:t xml:space="preserve">--show-module-resolution </w:t>
+      </w:r>
+      <w:r>
+        <w:rPr/>
+        <w:t>the module system prints messages during module resolution.</w:t>
+      </w:r>
+    </w:p>
+    <w:p>
+      <w:pPr>
+        <w:pStyle w:val="Normal"/>
+        <w:rPr/>
+      </w:pPr>
+      <w:r>
+        <w:rPr/>
+        <w:t xml:space="preserve">→ </w:t>
+      </w:r>
+      <w:r>
+        <w:rPr/>
+        <w:t>it identifies the root modules (one on this case), modules that were loaded as a dependency, and which dependency that was</w:t>
+      </w:r>
+    </w:p>
+    <w:p>
+      <w:pPr>
+        <w:pStyle w:val="Normal"/>
+        <w:rPr/>
+      </w:pPr>
+      <w:r>
+        <w:rPr/>
+        <w:t xml:space="preserve">→ </w:t>
+      </w:r>
+      <w:r>
+        <w:rPr>
+          <w:b/>
+          <w:bCs/>
+        </w:rPr>
+        <w:t>java --module-path mods:libs  --limit-modules com.sebastian.modulos.segundo --show-module-resolution --dry-run  --module com.sebastian.modulos.segundo/com.sebastian.modulos.segundo.OtroMain</w:t>
+      </w:r>
+    </w:p>
+    <w:p>
+      <w:pPr>
+        <w:pStyle w:val="Normal"/>
+        <w:rPr/>
+      </w:pPr>
+      <w:r>
+        <w:rPr/>
+        <w:t>root com.sebastian.modulos.segundo file:///home/sebastian/java/workspace/maven/modulos/mods/segundo.jar</w:t>
+      </w:r>
+    </w:p>
+    <w:p>
+      <w:pPr>
+        <w:pStyle w:val="Normal"/>
+        <w:rPr/>
+      </w:pPr>
+      <w:r>
+        <w:rPr/>
+        <w:t>com.sebastian.modulos.segundo requires com.sebastian.modulos.comun file:///home/sebastian/java/workspace/maven/modulos/mods/comun.jar</w:t>
       </w:r>
     </w:p>
     <w:p>
@@ -9030,7 +10602,7 @@
     <w:qFormat/>
     <w:pPr>
       <w:widowControl/>
-      <w:overflowPunct w:val="false"/>
+      <w:overflowPunct w:val="true"/>
       <w:bidi w:val="0"/>
       <w:jc w:val="left"/>
     </w:pPr>
@@ -9239,6 +10811,77 @@
       <w:rFonts w:cs="OpenSymbol"/>
     </w:rPr>
   </w:style>
+  <w:style w:type="character" w:styleId="ListLabel28">
+    <w:name w:val="ListLabel 28"/>
+    <w:qFormat/>
+    <w:rPr>
+      <w:rFonts w:cs="OpenSymbol"/>
+    </w:rPr>
+  </w:style>
+  <w:style w:type="character" w:styleId="ListLabel29">
+    <w:name w:val="ListLabel 29"/>
+    <w:qFormat/>
+    <w:rPr>
+      <w:rFonts w:cs="OpenSymbol"/>
+    </w:rPr>
+  </w:style>
+  <w:style w:type="character" w:styleId="ListLabel30">
+    <w:name w:val="ListLabel 30"/>
+    <w:qFormat/>
+    <w:rPr>
+      <w:rFonts w:cs="OpenSymbol"/>
+    </w:rPr>
+  </w:style>
+  <w:style w:type="character" w:styleId="ListLabel31">
+    <w:name w:val="ListLabel 31"/>
+    <w:qFormat/>
+    <w:rPr>
+      <w:rFonts w:cs="OpenSymbol"/>
+    </w:rPr>
+  </w:style>
+  <w:style w:type="character" w:styleId="ListLabel32">
+    <w:name w:val="ListLabel 32"/>
+    <w:qFormat/>
+    <w:rPr>
+      <w:rFonts w:cs="OpenSymbol"/>
+    </w:rPr>
+  </w:style>
+  <w:style w:type="character" w:styleId="ListLabel33">
+    <w:name w:val="ListLabel 33"/>
+    <w:qFormat/>
+    <w:rPr>
+      <w:rFonts w:cs="OpenSymbol"/>
+    </w:rPr>
+  </w:style>
+  <w:style w:type="character" w:styleId="ListLabel34">
+    <w:name w:val="ListLabel 34"/>
+    <w:qFormat/>
+    <w:rPr>
+      <w:rFonts w:cs="OpenSymbol"/>
+    </w:rPr>
+  </w:style>
+  <w:style w:type="character" w:styleId="ListLabel35">
+    <w:name w:val="ListLabel 35"/>
+    <w:qFormat/>
+    <w:rPr>
+      <w:rFonts w:cs="OpenSymbol"/>
+    </w:rPr>
+  </w:style>
+  <w:style w:type="character" w:styleId="ListLabel36">
+    <w:name w:val="ListLabel 36"/>
+    <w:qFormat/>
+    <w:rPr>
+      <w:rFonts w:cs="OpenSymbol"/>
+    </w:rPr>
+  </w:style>
+  <w:style w:type="character" w:styleId="InternetLink">
+    <w:name w:val="Internet Link"/>
+    <w:rPr>
+      <w:color w:val="000080"/>
+      <w:u w:val="single"/>
+      <w:lang w:val="zxx" w:eastAsia="zxx" w:bidi="zxx"/>
+    </w:rPr>
+  </w:style>
   <w:style w:type="paragraph" w:styleId="Heading">
     <w:name w:val="Heading"/>
     <w:basedOn w:val="Normal"/>

</xml_diff>

<commit_message>
algunos problemas en migraciones
</commit_message>
<xml_diff>
--- a/modulos.docx
+++ b/modulos.docx
@@ -11544,11 +11544,7 @@
       </w:pPr>
       <w:r>
         <w:rPr/>
-        <w:t>→</w:t>
-      </w:r>
-      <w:r>
-        <w:rPr/>
-        <w:t xml:space="preserve"> </w:t>
+        <w:t xml:space="preserve">→ </w:t>
       </w:r>
       <w:r>
         <w:rPr/>
@@ -11562,63 +11558,35 @@
       </w:pPr>
       <w:r>
         <w:rPr/>
-        <w:t>→</w:t>
-      </w:r>
-      <w:r>
-        <w:rPr/>
-        <w:t xml:space="preserve"> </w:t>
-      </w:r>
-      <w:r>
-        <w:rPr/>
-        <w:t xml:space="preserve">Java 9 and 10 will by default not resolve the JEE modules, </w:t>
-      </w:r>
-      <w:r>
-        <w:rPr/>
-        <w:t xml:space="preserve">meaning they do not make it into the module graph and are hence </w:t>
-      </w:r>
-      <w:r>
-        <w:rPr/>
-        <w:t xml:space="preserve">(xlo tanto) </w:t>
-      </w:r>
-      <w:r>
-        <w:rPr/>
-        <w:t>not available</w:t>
-      </w:r>
-    </w:p>
-    <w:p>
-      <w:pPr>
-        <w:pStyle w:val="Normal"/>
-        <w:rPr/>
-      </w:pPr>
-      <w:r>
-        <w:rPr/>
-        <w:t>→</w:t>
-      </w:r>
-      <w:r>
-        <w:rPr/>
-        <w:t xml:space="preserve"> </w:t>
-      </w:r>
-      <w:r>
-        <w:rPr/>
-        <w:t xml:space="preserve">To get rid of this complexity and to properly separate Java SE from JEE, </w:t>
-      </w:r>
-      <w:r>
-        <w:rPr/>
-        <w:t>these modules are deprecated in Java 9 and removed in Java 11. With their removal, command line tools like wsgen and xjc are also no longer shipped with the JDK</w:t>
-      </w:r>
-    </w:p>
-    <w:p>
-      <w:pPr>
-        <w:pStyle w:val="Normal"/>
-        <w:rPr/>
-      </w:pPr>
-      <w:r>
-        <w:rPr/>
-        <w:t>→</w:t>
-      </w:r>
-      <w:r>
-        <w:rPr/>
-        <w:t xml:space="preserve"> </w:t>
+        <w:t xml:space="preserve">→ </w:t>
+      </w:r>
+      <w:r>
+        <w:rPr/>
+        <w:t>Java 9 and 10 will by default not resolve the JEE modules, meaning they do not make it into the module graph and are hence (xlo tanto) not available</w:t>
+      </w:r>
+    </w:p>
+    <w:p>
+      <w:pPr>
+        <w:pStyle w:val="Normal"/>
+        <w:rPr/>
+      </w:pPr>
+      <w:r>
+        <w:rPr/>
+        <w:t xml:space="preserve">→ </w:t>
+      </w:r>
+      <w:r>
+        <w:rPr/>
+        <w:t>To get rid of this complexity and to properly separate Java SE from JEE, these modules are deprecated in Java 9 and removed in Java 11. With their removal, command line tools like wsgen and xjc are also no longer shipped with the JDK</w:t>
+      </w:r>
+    </w:p>
+    <w:p>
+      <w:pPr>
+        <w:pStyle w:val="Normal"/>
+        <w:rPr/>
+      </w:pPr>
+      <w:r>
+        <w:rPr/>
+        <w:t xml:space="preserve">→ </w:t>
       </w:r>
       <w:r>
         <w:rPr>
@@ -11636,11 +11604,7 @@
       </w:pPr>
       <w:r>
         <w:rPr/>
-        <w:t>→</w:t>
-      </w:r>
-      <w:r>
-        <w:rPr/>
-        <w:t xml:space="preserve"> </w:t>
+        <w:t xml:space="preserve">→ </w:t>
       </w:r>
     </w:p>
     <w:p>
@@ -11700,11 +11664,7 @@
       </w:pPr>
       <w:r>
         <w:rPr/>
-        <w:t>→</w:t>
-      </w:r>
-      <w:r>
-        <w:rPr/>
-        <w:t xml:space="preserve"> </w:t>
+        <w:t xml:space="preserve">→ </w:t>
       </w:r>
     </w:p>
     <w:p>
@@ -11754,11 +11714,7 @@
       </w:pPr>
       <w:r>
         <w:rPr/>
-        <w:t>→</w:t>
-      </w:r>
-      <w:r>
-        <w:rPr/>
-        <w:t xml:space="preserve"> </w:t>
+        <w:t xml:space="preserve">→ </w:t>
       </w:r>
       <w:r>
         <w:rPr/>
@@ -11772,11 +11728,7 @@
       </w:pPr>
       <w:r>
         <w:rPr/>
-        <w:t>→</w:t>
-      </w:r>
-      <w:r>
-        <w:rPr/>
-        <w:t xml:space="preserve"> </w:t>
+        <w:t xml:space="preserve">→ </w:t>
       </w:r>
       <w:r>
         <w:rPr/>
@@ -11846,140 +11798,228 @@
       </w:pPr>
       <w:r>
         <w:rPr/>
-        <w:t>→</w:t>
-      </w:r>
-      <w:r>
-        <w:rPr/>
+        <w:t xml:space="preserve">→ </w:t>
+      </w:r>
+      <w:r>
+        <w:rPr/>
+        <w:t xml:space="preserve">acepta una lista de directorios formateados como el module path. Cuando el module system crea el module graph busca en esos directorios los artefactos que y los usa para reemplazar los </w:t>
+      </w:r>
+      <w:r>
+        <w:rPr>
+          <w:b/>
+          <w:bCs/>
+        </w:rPr>
+        <w:t>modulos actualizables</w:t>
+      </w:r>
+      <w:r>
+        <w:rPr/>
+        <w:t>, siempre los 6 modulos JEE son actualizables:</w:t>
+      </w:r>
+    </w:p>
+    <w:p>
+      <w:pPr>
+        <w:pStyle w:val="Normal"/>
+        <w:rPr/>
+      </w:pPr>
+      <w:r>
+        <w:rPr/>
+        <w:t>java.activation</w:t>
+      </w:r>
+    </w:p>
+    <w:p>
+      <w:pPr>
+        <w:pStyle w:val="Normal"/>
+        <w:rPr/>
+      </w:pPr>
+      <w:r>
+        <w:rPr/>
+        <w:t>java.corba</w:t>
+      </w:r>
+    </w:p>
+    <w:p>
+      <w:pPr>
+        <w:pStyle w:val="Normal"/>
+        <w:rPr/>
+      </w:pPr>
+      <w:r>
+        <w:rPr/>
+        <w:t>java.transaction</w:t>
+      </w:r>
+    </w:p>
+    <w:p>
+      <w:pPr>
+        <w:pStyle w:val="Normal"/>
+        <w:rPr/>
+      </w:pPr>
+      <w:r>
+        <w:rPr/>
+        <w:t>java.xml.bind</w:t>
+      </w:r>
+    </w:p>
+    <w:p>
+      <w:pPr>
+        <w:pStyle w:val="Normal"/>
+        <w:rPr/>
+      </w:pPr>
+      <w:r>
+        <w:rPr/>
+        <w:t>java.xml.ws</w:t>
+      </w:r>
+    </w:p>
+    <w:p>
+      <w:pPr>
+        <w:pStyle w:val="Normal"/>
+        <w:rPr/>
+      </w:pPr>
+      <w:r>
+        <w:rPr/>
+        <w:t>java.xml.ws.annotation</w:t>
+      </w:r>
+    </w:p>
+    <w:p>
+      <w:pPr>
+        <w:pStyle w:val="Normal"/>
+        <w:rPr/>
+      </w:pPr>
+      <w:r>
+        <w:rPr/>
+        <w:t xml:space="preserve">→ </w:t>
+      </w:r>
+      <w:r>
+        <w:rPr/>
+        <w:t>jdk vendors pueden hacer más modulos actualizables</w:t>
+      </w:r>
+    </w:p>
+    <w:p>
+      <w:pPr>
+        <w:pStyle w:val="Normal"/>
+        <w:rPr/>
+      </w:pPr>
+      <w:r>
+        <w:rPr/>
+        <w:t xml:space="preserve">→ </w:t>
+      </w:r>
+      <w:r>
+        <w:rPr/>
+        <w:t>oracle jdk tiene java.jnlp actualizables</w:t>
+      </w:r>
+    </w:p>
+    <w:p>
+      <w:pPr>
+        <w:pStyle w:val="Normal"/>
+        <w:rPr/>
+      </w:pPr>
+      <w:r>
+        <w:rPr/>
+        <w:t xml:space="preserve">→ </w:t>
+      </w:r>
+      <w:r>
+        <w:rPr/>
+        <w:t xml:space="preserve">aplication modules que fueron linkeados en una imagen con </w:t>
+      </w:r>
+      <w:r>
+        <w:rPr>
+          <w:b/>
+          <w:bCs/>
+          <w:highlight w:val="yellow"/>
+        </w:rPr>
+        <w:t>jlink</w:t>
+      </w:r>
+      <w:r>
+        <w:rPr/>
+        <w:t xml:space="preserve"> son siempre actualizables</w:t>
+      </w:r>
+    </w:p>
+    <w:p>
+      <w:pPr>
+        <w:pStyle w:val="Normal"/>
+        <w:rPr/>
+      </w:pPr>
+      <w:r>
+        <w:rPr/>
+        <w:t xml:space="preserve">→ </w:t>
+      </w:r>
+      <w:r>
+        <w:rPr/>
+        <w:t xml:space="preserve">jars en el </w:t>
+      </w:r>
+      <w:r>
+        <w:rPr>
+          <w:b/>
+          <w:bCs/>
+        </w:rPr>
+        <w:t>upgrade module</w:t>
+      </w:r>
+      <w:r>
+        <w:rPr/>
+        <w:t xml:space="preserve"> path no necesitan ser modulos, terminarán en el </w:t>
+      </w:r>
+      <w:r>
+        <w:rPr>
+          <w:b/>
+          <w:bCs/>
+        </w:rPr>
+        <w:t xml:space="preserve">automatic modules </w:t>
+      </w:r>
+      <w:r>
+        <w:rPr>
+          <w:b w:val="false"/>
+          <w:bCs w:val="false"/>
+        </w:rPr>
+        <w:t>si no tienen module descriptor</w:t>
+      </w:r>
+      <w:r>
+        <w:rPr>
+          <w:b/>
+          <w:bCs/>
+        </w:rPr>
         <w:t xml:space="preserve"> </w:t>
       </w:r>
       <w:r>
         <w:rPr/>
-        <w:t xml:space="preserve">acepta una lista de directorios formateados como el module path. Cuando el module system crea el module graph busca en esos directorios los artefactos que y los usa para reemplazar los </w:t>
-      </w:r>
-      <w:r>
-        <w:rPr>
-          <w:b/>
-          <w:bCs/>
-        </w:rPr>
-        <w:t>modulos actualizables</w:t>
-      </w:r>
-      <w:r>
-        <w:rPr/>
-        <w:t>, siempre los 6 modulos JEE son actualizables:</w:t>
-      </w:r>
-    </w:p>
-    <w:p>
-      <w:pPr>
-        <w:pStyle w:val="Normal"/>
-        <w:rPr/>
-      </w:pPr>
-      <w:r>
-        <w:rPr/>
-        <w:t>java.activation</w:t>
-      </w:r>
-    </w:p>
-    <w:p>
-      <w:pPr>
-        <w:pStyle w:val="Normal"/>
-        <w:rPr/>
-      </w:pPr>
-      <w:r>
-        <w:rPr/>
-        <w:t>java.corba</w:t>
-      </w:r>
-    </w:p>
-    <w:p>
-      <w:pPr>
-        <w:pStyle w:val="Normal"/>
-        <w:rPr/>
-      </w:pPr>
-      <w:r>
-        <w:rPr/>
-        <w:t>java.transaction</w:t>
-      </w:r>
-    </w:p>
-    <w:p>
-      <w:pPr>
-        <w:pStyle w:val="Normal"/>
-        <w:rPr/>
-      </w:pPr>
-      <w:r>
-        <w:rPr/>
-        <w:t>java.xml.bind</w:t>
-      </w:r>
-    </w:p>
-    <w:p>
-      <w:pPr>
-        <w:pStyle w:val="Normal"/>
-        <w:rPr/>
-      </w:pPr>
-      <w:r>
-        <w:rPr/>
-        <w:t>java.xml.ws</w:t>
-      </w:r>
-    </w:p>
-    <w:p>
-      <w:pPr>
-        <w:pStyle w:val="Normal"/>
-        <w:rPr/>
-      </w:pPr>
-      <w:r>
-        <w:rPr/>
-        <w:t>java.xml.ws.annotation</w:t>
-      </w:r>
-    </w:p>
-    <w:p>
-      <w:pPr>
-        <w:pStyle w:val="Normal"/>
-        <w:rPr/>
-      </w:pPr>
-      <w:r>
-        <w:rPr/>
-        <w:t>→</w:t>
-      </w:r>
-      <w:r>
-        <w:rPr/>
-        <w:t xml:space="preserve"> </w:t>
-      </w:r>
-      <w:r>
-        <w:rPr/>
-        <w:t>jdk vendors pueden hacer más modulos actualizables</w:t>
-      </w:r>
-    </w:p>
-    <w:p>
-      <w:pPr>
-        <w:pStyle w:val="Normal"/>
-        <w:rPr/>
-      </w:pPr>
-      <w:r>
-        <w:rPr/>
-        <w:t>→</w:t>
-      </w:r>
-      <w:r>
-        <w:rPr/>
-        <w:t xml:space="preserve"> </w:t>
-      </w:r>
-      <w:r>
-        <w:rPr/>
-        <w:t>oracle jdk tiene java.jnlp actualizables</w:t>
-      </w:r>
-    </w:p>
-    <w:p>
-      <w:pPr>
-        <w:pStyle w:val="Normal"/>
-        <w:rPr/>
-      </w:pPr>
-      <w:r>
-        <w:rPr/>
-        <w:t>→</w:t>
-      </w:r>
-      <w:r>
-        <w:rPr/>
-        <w:t xml:space="preserve"> </w:t>
-      </w:r>
-      <w:r>
-        <w:rPr/>
-        <w:t xml:space="preserve">aplication modules que fueron linkeados en una imagen con </w:t>
+        <w:t>y pueden reemplazar java modules.</w:t>
+      </w:r>
+    </w:p>
+    <w:p>
+      <w:pPr>
+        <w:pStyle w:val="Normal"/>
+        <w:rPr/>
+      </w:pPr>
+      <w:r>
+        <w:rPr/>
+        <w:t xml:space="preserve">– </w:t>
+      </w:r>
+      <w:r>
+        <w:rPr/>
+        <w:t>In all Java versions, the application class loader (also often called the system class loader ) is one of three class loaders that the JVM uses to run an application.</w:t>
+      </w:r>
+    </w:p>
+    <w:p>
+      <w:pPr>
+        <w:pStyle w:val="Normal"/>
+        <w:rPr/>
+      </w:pPr>
+      <w:r>
+        <w:rPr/>
+        <w:t xml:space="preserve">→ </w:t>
+      </w:r>
+      <w:r>
+        <w:rPr/>
+        <w:t>It loads JDK classes that do not need any special privileges as well as all application  classes (unless the app uses its own class loaders, in which case none of the following applies).</w:t>
+      </w:r>
+    </w:p>
+    <w:p>
+      <w:pPr>
+        <w:pStyle w:val="Normal"/>
+        <w:rPr/>
+      </w:pPr>
+      <w:r>
+        <w:rPr/>
+        <w:t xml:space="preserve">→ </w:t>
+      </w:r>
+      <w:r>
+        <w:rPr/>
+        <w:t xml:space="preserve">You can access the </w:t>
       </w:r>
       <w:r>
         <w:rPr>
@@ -11987,123 +12027,22 @@
           <w:bCs/>
           <w:highlight w:val="yellow"/>
         </w:rPr>
-        <w:t>jlink</w:t>
-      </w:r>
-      <w:r>
-        <w:rPr/>
-        <w:t xml:space="preserve"> son siempre actualizables</w:t>
-      </w:r>
-    </w:p>
-    <w:p>
-      <w:pPr>
-        <w:pStyle w:val="Normal"/>
-        <w:rPr/>
-      </w:pPr>
-      <w:r>
-        <w:rPr/>
-        <w:t>→</w:t>
-      </w:r>
-      <w:r>
-        <w:rPr/>
-        <w:t xml:space="preserve"> </w:t>
-      </w:r>
-      <w:r>
-        <w:rPr/>
-        <w:t xml:space="preserve">jars en el </w:t>
-      </w:r>
-      <w:r>
-        <w:rPr>
-          <w:b/>
-          <w:bCs/>
-        </w:rPr>
-        <w:t>upgrade module</w:t>
-      </w:r>
-      <w:r>
-        <w:rPr/>
-        <w:t xml:space="preserve"> path no necesitan ser modulos, terminarán en el </w:t>
-      </w:r>
-      <w:r>
-        <w:rPr>
-          <w:b/>
-          <w:bCs/>
-        </w:rPr>
-        <w:t xml:space="preserve">automatic modules </w:t>
-      </w:r>
-      <w:r>
-        <w:rPr>
-          <w:b w:val="false"/>
-          <w:bCs w:val="false"/>
-        </w:rPr>
-        <w:t>si no tienen module descriptor</w:t>
-      </w:r>
-      <w:r>
-        <w:rPr>
-          <w:b/>
-          <w:bCs/>
-        </w:rPr>
-        <w:t xml:space="preserve"> </w:t>
-      </w:r>
-      <w:r>
-        <w:rPr/>
-        <w:t>y pueden reemplazar java modules.</w:t>
-      </w:r>
-    </w:p>
-    <w:p>
-      <w:pPr>
-        <w:pStyle w:val="Normal"/>
-        <w:rPr/>
-      </w:pPr>
-      <w:r>
-        <w:rPr/>
-        <w:t xml:space="preserve">– </w:t>
-      </w:r>
-      <w:r>
-        <w:rPr/>
-        <w:t>In all Java versions, the application class loader (also often called the system class loader ) is one of three class loaders that the JVM uses to run an application.</w:t>
-      </w:r>
-    </w:p>
-    <w:p>
-      <w:pPr>
-        <w:pStyle w:val="Normal"/>
-        <w:rPr/>
-      </w:pPr>
-      <w:r>
-        <w:rPr/>
-        <w:t>→</w:t>
-      </w:r>
-      <w:r>
-        <w:rPr/>
-        <w:t xml:space="preserve"> </w:t>
-      </w:r>
-      <w:r>
-        <w:rPr/>
-        <w:t xml:space="preserve">It loads JDK </w:t>
-      </w:r>
-      <w:r>
-        <w:rPr/>
-        <w:t>classes that do not need any special privileges as well as all application  classes (unless the app uses its own class loaders, in which case none of the following applies).</w:t>
-      </w:r>
-    </w:p>
-    <w:p>
-      <w:pPr>
-        <w:pStyle w:val="Normal"/>
-        <w:rPr/>
-      </w:pPr>
-      <w:r>
-        <w:rPr/>
-        <w:t>→</w:t>
-      </w:r>
-      <w:r>
-        <w:rPr/>
-        <w:t xml:space="preserve"> </w:t>
-      </w:r>
-      <w:r>
-        <w:rPr/>
-        <w:t xml:space="preserve">You </w:t>
-      </w:r>
-      <w:r>
-        <w:rPr/>
-        <w:t xml:space="preserve">can access the </w:t>
+        <w:t>application class</w:t>
+      </w:r>
+      <w:r>
+        <w:rPr/>
+        <w:t xml:space="preserve"> loader by calling </w:t>
+      </w:r>
+      <w:r>
+        <w:rPr>
+          <w:b/>
+          <w:bCs/>
+        </w:rPr>
+        <w:t>ClassLoader.getSystemClassLoader()</w:t>
+      </w:r>
+      <w:r>
+        <w:rPr/>
+        <w:t xml:space="preserve"> or by taking an instance of one of your classes and calling </w:t>
       </w:r>
       <w:r>
         <w:rPr>
@@ -12111,29 +12050,6 @@
           <w:bCs/>
           <w:highlight w:val="yellow"/>
         </w:rPr>
-        <w:t>application class</w:t>
-      </w:r>
-      <w:r>
-        <w:rPr/>
-        <w:t xml:space="preserve"> loader by calling </w:t>
-      </w:r>
-      <w:r>
-        <w:rPr>
-          <w:b/>
-          <w:bCs/>
-        </w:rPr>
-        <w:t>ClassLoader.getSystemClassLoader()</w:t>
-      </w:r>
-      <w:r>
-        <w:rPr/>
-        <w:t xml:space="preserve"> or by taking an instance of one of your classes and calling </w:t>
-      </w:r>
-      <w:r>
-        <w:rPr>
-          <w:b/>
-          <w:bCs/>
-          <w:highlight w:val="yellow"/>
-        </w:rPr>
         <w:t>getClass().getClassLoader()</w:t>
       </w:r>
       <w:r>
@@ -12148,11 +12064,7 @@
       </w:pPr>
       <w:r>
         <w:rPr/>
-        <w:t>→</w:t>
-      </w:r>
-      <w:r>
-        <w:rPr/>
-        <w:t xml:space="preserve"> </w:t>
+        <w:t xml:space="preserve">→ </w:t>
       </w:r>
       <w:r>
         <w:rPr/>
@@ -12174,14 +12086,7 @@
           <w:b/>
           <w:bCs/>
         </w:rPr>
-        <w:t xml:space="preserve">application class </w:t>
-      </w:r>
-      <w:r>
-        <w:rPr>
-          <w:b/>
-          <w:bCs/>
-        </w:rPr>
-        <w:t xml:space="preserve">loader </w:t>
+        <w:t xml:space="preserve">application class loader </w:t>
       </w:r>
       <w:r>
         <w:rPr/>
@@ -12224,11 +12129,7 @@
       </w:pPr>
       <w:r>
         <w:rPr/>
-        <w:t>→</w:t>
-      </w:r>
-      <w:r>
-        <w:rPr/>
-        <w:t xml:space="preserve"> </w:t>
+        <w:t xml:space="preserve">→ </w:t>
       </w:r>
       <w:r>
         <w:rPr/>
@@ -12242,11 +12143,7 @@
       </w:pPr>
       <w:r>
         <w:rPr/>
-        <w:t>→</w:t>
-      </w:r>
-      <w:r>
-        <w:rPr/>
-        <w:t xml:space="preserve"> </w:t>
+        <w:t xml:space="preserve">→ </w:t>
       </w:r>
       <w:r>
         <w:rPr/>
@@ -12260,11 +12157,7 @@
       </w:pPr>
       <w:r>
         <w:rPr/>
-        <w:t>→</w:t>
-      </w:r>
-      <w:r>
-        <w:rPr/>
-        <w:t xml:space="preserve"> </w:t>
+        <w:t xml:space="preserve">→ </w:t>
       </w:r>
       <w:r>
         <w:rPr/>
@@ -12278,11 +12171,7 @@
       </w:pPr>
       <w:r>
         <w:rPr/>
-        <w:t>→</w:t>
-      </w:r>
-      <w:r>
-        <w:rPr/>
-        <w:t xml:space="preserve"> </w:t>
+        <w:t xml:space="preserve">→ </w:t>
       </w:r>
       <w:r>
         <w:rPr/>
@@ -12359,6 +12248,1585 @@
       </w:pPr>
       <w:r>
         <w:rPr/>
+        <w:t>→</w:t>
+      </w:r>
+      <w:r>
+        <w:rPr/>
+        <w:t xml:space="preserve"> </w:t>
+      </w:r>
+      <w:r>
+        <w:rPr/>
+        <w:t xml:space="preserve">the URL </w:t>
+      </w:r>
+      <w:r>
+        <w:rPr/>
+        <w:t>you get for system resources, for example from ClasLoader::getSystemResource , changed. It used to be of the following form, where ${path} is something like java/lang/String.class:</w:t>
+      </w:r>
+    </w:p>
+    <w:p>
+      <w:pPr>
+        <w:pStyle w:val="Normal"/>
+        <w:rPr/>
+      </w:pPr>
+      <w:r>
+        <w:rPr/>
+      </w:r>
+    </w:p>
+    <w:p>
+      <w:pPr>
+        <w:pStyle w:val="Normal"/>
+        <w:rPr/>
+      </w:pPr>
+      <w:bookmarkStart w:id="5" w:name="__DdeLink__980_3195031390"/>
+      <w:r>
+        <w:rPr/>
+        <w:t>jar:</w:t>
+      </w:r>
+      <w:hyperlink r:id="rId22">
+        <w:r>
+          <w:rPr>
+            <w:rStyle w:val="InternetLink"/>
+          </w:rPr>
+          <w:t>file:$</w:t>
+        </w:r>
+      </w:hyperlink>
+      <w:r>
+        <w:rPr/>
+        <w:t>{java-home}/lib/rt.jar!${path}</w:t>
+      </w:r>
+      <w:bookmarkEnd w:id="5"/>
+      <w:r>
+        <w:rPr/>
+        <w:t xml:space="preserve"> </w:t>
+      </w:r>
+      <w:r>
+        <w:rPr/>
+        <w:t>(java pre 9)</w:t>
+      </w:r>
+    </w:p>
+    <w:p>
+      <w:pPr>
+        <w:pStyle w:val="Normal"/>
+        <w:rPr/>
+      </w:pPr>
+      <w:r>
+        <w:rPr/>
+        <w:t xml:space="preserve">jrt:/${module}/${path} </w:t>
+      </w:r>
+      <w:r>
+        <w:rPr/>
+        <w:t>(java 9)</w:t>
+      </w:r>
+    </w:p>
+    <w:p>
+      <w:pPr>
+        <w:pStyle w:val="Normal"/>
+        <w:rPr/>
+      </w:pPr>
+      <w:r>
+        <w:rPr/>
+      </w:r>
+    </w:p>
+    <w:p>
+      <w:pPr>
+        <w:pStyle w:val="Normal"/>
+        <w:rPr/>
+      </w:pPr>
+      <w:r>
+        <w:rPr/>
+        <w:t>→</w:t>
+      </w:r>
+      <w:r>
+        <w:rPr/>
+        <w:t xml:space="preserve"> </w:t>
+      </w:r>
+      <w:r>
+        <w:rPr/>
+        <w:t>Furthermore, the Class::getResource* and ClassLoader::getResource* methods no longer read JDK-internal resources. Instead, to access module-internal resources, use Module::getResourceAsStream or create a JRT file system as follows:</w:t>
+      </w:r>
+    </w:p>
+    <w:p>
+      <w:pPr>
+        <w:pStyle w:val="Normal"/>
+        <w:rPr/>
+      </w:pPr>
+      <w:r>
+        <w:rPr/>
+      </w:r>
+    </w:p>
+    <w:p>
+      <w:pPr>
+        <w:pStyle w:val="Normal"/>
+        <w:rPr/>
+      </w:pPr>
+      <w:r>
+        <w:rPr/>
+        <w:t>FileSystem fs = FileSystems.getFileSystem(URI.create("jrt:/"));</w:t>
+      </w:r>
+    </w:p>
+    <w:p>
+      <w:pPr>
+        <w:pStyle w:val="Normal"/>
+        <w:rPr/>
+      </w:pPr>
+      <w:r>
+        <w:rPr/>
+        <w:t>fs.getPath("java.base", "java/lang/String.class"));</w:t>
+      </w:r>
+    </w:p>
+    <w:p>
+      <w:pPr>
+        <w:pStyle w:val="Normal"/>
+        <w:rPr/>
+      </w:pPr>
+      <w:r>
+        <w:rPr/>
+      </w:r>
+    </w:p>
+    <w:p>
+      <w:pPr>
+        <w:pStyle w:val="Normal"/>
+        <w:rPr/>
+      </w:pPr>
+      <w:r>
+        <w:rPr/>
+        <w:t>→</w:t>
+      </w:r>
+      <w:r>
+        <w:rPr/>
+        <w:t xml:space="preserve"> </w:t>
+      </w:r>
+      <w:r>
+        <w:rPr/>
+        <w:t xml:space="preserve">With the module system in play, much more flexible </w:t>
+      </w:r>
+      <w:r>
+        <w:rPr>
+          <w:b/>
+          <w:bCs/>
+          <w:highlight w:val="yellow"/>
+        </w:rPr>
+        <w:t xml:space="preserve">runtime images can </w:t>
+      </w:r>
+      <w:r>
+        <w:rPr>
+          <w:b/>
+          <w:bCs/>
+          <w:highlight w:val="yellow"/>
+        </w:rPr>
+        <w:t>be created with jlink</w:t>
+      </w:r>
+      <w:r>
+        <w:rPr/>
+        <w:t xml:space="preserve"> (see section 14.1) and compact profiles are no longer needed. The Java 9 compiler will hence only accept -profile if compiling for Java 8. To compile against a specific selection of modules you can use the --limit-modules option</w:t>
+      </w:r>
+    </w:p>
+    <w:p>
+      <w:pPr>
+        <w:pStyle w:val="Normal"/>
+        <w:rPr/>
+      </w:pPr>
+      <w:r>
+        <w:rPr/>
+      </w:r>
+    </w:p>
+    <w:p>
+      <w:pPr>
+        <w:pStyle w:val="Normal"/>
+        <w:rPr/>
+      </w:pPr>
+      <w:r>
+        <w:rPr/>
+        <w:t xml:space="preserve">– </w:t>
+      </w:r>
+      <w:r>
+        <w:rPr/>
+        <w:t>These are the modules you need to get the same APIs as the three compact profiles:</w:t>
+      </w:r>
+    </w:p>
+    <w:p>
+      <w:pPr>
+        <w:pStyle w:val="Normal"/>
+        <w:rPr/>
+      </w:pPr>
+      <w:r>
+        <w:rPr/>
+        <w:t xml:space="preserve">for </w:t>
+      </w:r>
+      <w:r>
+        <w:rPr>
+          <w:b/>
+          <w:bCs/>
+        </w:rPr>
+        <w:t xml:space="preserve">compact1 </w:t>
+      </w:r>
+      <w:r>
+        <w:rPr/>
+        <w:t>profile: java.base , java.logging , and java.scripting</w:t>
+      </w:r>
+    </w:p>
+    <w:p>
+      <w:pPr>
+        <w:pStyle w:val="Normal"/>
+        <w:rPr/>
+      </w:pPr>
+      <w:r>
+        <w:rPr/>
+        <w:t xml:space="preserve">for </w:t>
+      </w:r>
+      <w:r>
+        <w:rPr>
+          <w:b/>
+          <w:bCs/>
+        </w:rPr>
+        <w:t>compact2</w:t>
+      </w:r>
+      <w:r>
+        <w:rPr/>
+        <w:t xml:space="preserve"> profile: those for compact1 plus java.rmi , java.sql , and java.xml </w:t>
+      </w:r>
+    </w:p>
+    <w:p>
+      <w:pPr>
+        <w:pStyle w:val="Normal"/>
+        <w:rPr/>
+      </w:pPr>
+      <w:r>
+        <w:rPr/>
+        <w:t xml:space="preserve">for </w:t>
+      </w:r>
+      <w:r>
+        <w:rPr>
+          <w:b/>
+          <w:bCs/>
+        </w:rPr>
+        <w:t xml:space="preserve">compact3 </w:t>
+      </w:r>
+      <w:r>
+        <w:rPr/>
+        <w:t>profile: those for compact2 plus java.compiler , java.instrument, java.management , java.naming , java.prefs , java.security.jgss , java.security.sasl, java.sql.rowset , and java.xml.crypto</w:t>
+      </w:r>
+    </w:p>
+    <w:p>
+      <w:pPr>
+        <w:pStyle w:val="Normal"/>
+        <w:rPr/>
+      </w:pPr>
+      <w:r>
+        <w:rPr/>
+        <w:t>→</w:t>
+      </w:r>
+      <w:r>
+        <w:rPr/>
+        <w:t xml:space="preserve"> </w:t>
+      </w:r>
+      <w:r>
+        <w:rPr/>
+        <w:t>NO se soporta agregar clases al JDK sin agregarlas al classpath (agregadas en java.ext.dirs, lib/ext o alguna forma que seaplatform-specific system-wide directory),</w:t>
+      </w:r>
+    </w:p>
+    <w:p>
+      <w:pPr>
+        <w:pStyle w:val="Normal"/>
+        <w:rPr/>
+      </w:pPr>
+      <w:r>
+        <w:rPr/>
+        <w:t xml:space="preserve">– </w:t>
+      </w:r>
+      <w:r>
+        <w:rPr/>
+        <w:t>alternativas:</w:t>
+      </w:r>
+    </w:p>
+    <w:p>
+      <w:pPr>
+        <w:pStyle w:val="Normal"/>
+        <w:rPr/>
+      </w:pPr>
+      <w:r>
+        <w:rPr/>
+        <w:t>→</w:t>
+      </w:r>
+      <w:r>
+        <w:rPr/>
+        <w:t xml:space="preserve"> </w:t>
+      </w:r>
+      <w:r>
+        <w:rPr/>
+        <w:t>el compilador y el runtime terminaran con error si existe el directorio JRE o el system property es definido</w:t>
+      </w:r>
+    </w:p>
+    <w:p>
+      <w:pPr>
+        <w:pStyle w:val="Normal"/>
+        <w:rPr/>
+      </w:pPr>
+      <w:r>
+        <w:rPr/>
+        <w:t>→</w:t>
+      </w:r>
+      <w:r>
+        <w:rPr/>
+        <w:t xml:space="preserve"> </w:t>
+      </w:r>
+      <w:r>
+        <w:rPr/>
+        <w:t>se puede usar con java y javac --</w:t>
+      </w:r>
+      <w:bookmarkStart w:id="6" w:name="__DdeLink__983_3195031390"/>
+      <w:r>
+        <w:rPr/>
+        <w:t>patch-module</w:t>
+      </w:r>
+      <w:bookmarkEnd w:id="6"/>
+      <w:r>
+        <w:rPr/>
+        <w:t xml:space="preserve"> para inyectar modulos o --upgrade-module-path para reemplazar un modulo actualizable</w:t>
+      </w:r>
+    </w:p>
+    <w:p>
+      <w:pPr>
+        <w:pStyle w:val="Normal"/>
+        <w:rPr/>
+      </w:pPr>
+      <w:r>
+        <w:rPr/>
+        <w:t>→</w:t>
+      </w:r>
+      <w:r>
+        <w:rPr/>
+        <w:t xml:space="preserve"> </w:t>
+      </w:r>
+      <w:r>
+        <w:rPr/>
+        <w:t>el artefacto extendido puede ser colocado en el class path (183)</w:t>
+      </w:r>
+    </w:p>
+    <w:p>
+      <w:pPr>
+        <w:pStyle w:val="Normal"/>
+        <w:rPr/>
+      </w:pPr>
+      <w:r>
+        <w:rPr/>
+      </w:r>
+    </w:p>
+    <w:p>
+      <w:pPr>
+        <w:pStyle w:val="Normal"/>
+        <w:rPr/>
+      </w:pPr>
+      <w:r>
+        <w:rPr/>
+        <w:t xml:space="preserve">–  </w:t>
+      </w:r>
+      <w:r>
+        <w:rPr/>
+        <w:t xml:space="preserve">Before Java 9, the endorsed standards override mechanism allowed replacing certain </w:t>
+      </w:r>
+      <w:r>
+        <w:rPr/>
+        <w:t xml:space="preserve">APIs with custom implementations. It loaded them from the directories named by the system property java.endorsed.dirs or the lib/endorsed directory in the JRE. Java 9 removes this feature and compiler and runtime will exit with an error if the JRE directory exists or the system property is set </w:t>
+      </w:r>
+      <w:r>
+        <w:rPr/>
+        <w:t>(las alternativas son las mismas)</w:t>
+      </w:r>
+      <w:r>
+        <w:rPr/>
+        <w:t>.</w:t>
+      </w:r>
+    </w:p>
+    <w:p>
+      <w:pPr>
+        <w:pStyle w:val="Normal"/>
+        <w:rPr/>
+      </w:pPr>
+      <w:r>
+        <w:rPr/>
+      </w:r>
+    </w:p>
+    <w:p>
+      <w:pPr>
+        <w:pStyle w:val="Normal"/>
+        <w:rPr/>
+      </w:pPr>
+      <w:r>
+        <w:rPr/>
+        <w:t xml:space="preserve">– </w:t>
+      </w:r>
+      <w:r>
+        <w:rPr/>
+        <w:t xml:space="preserve">The </w:t>
+      </w:r>
+      <w:r>
+        <w:rPr>
+          <w:b/>
+          <w:bCs/>
+        </w:rPr>
+        <w:t>-Xbootclasspath and -Xbootclasspath/p options were removed</w:t>
+      </w:r>
+      <w:r>
+        <w:rPr/>
+        <w:t xml:space="preserve">. Use the </w:t>
+      </w:r>
+      <w:r>
+        <w:rPr/>
+        <w:t xml:space="preserve">following options instead: </w:t>
+      </w:r>
+    </w:p>
+    <w:p>
+      <w:pPr>
+        <w:pStyle w:val="Normal"/>
+        <w:rPr/>
+      </w:pPr>
+      <w:r>
+        <w:rPr/>
+        <w:t>the javac option --system specifies an alternate source of system modules the javac option --release specifies an alternate platform version the java and javac option --patch-module injects content into modules in the initial module graph</w:t>
+      </w:r>
+    </w:p>
+    <w:p>
+      <w:pPr>
+        <w:pStyle w:val="Normal"/>
+        <w:rPr/>
+      </w:pPr>
+      <w:r>
+        <w:rPr/>
+      </w:r>
+    </w:p>
+    <w:p>
+      <w:pPr>
+        <w:pStyle w:val="Normal"/>
+        <w:rPr/>
+      </w:pPr>
+      <w:r>
+        <w:rPr/>
+        <w:t xml:space="preserve">– </w:t>
+      </w:r>
+      <w:r>
+        <w:rPr/>
+        <w:t>NO hay compilacion para Java 5</w:t>
+      </w:r>
+    </w:p>
+    <w:p>
+      <w:pPr>
+        <w:pStyle w:val="Normal"/>
+        <w:rPr/>
+      </w:pPr>
+      <w:r>
+        <w:rPr/>
+        <w:t>→</w:t>
+      </w:r>
+      <w:r>
+        <w:rPr/>
+        <w:t xml:space="preserve"> </w:t>
+      </w:r>
+      <w:r>
+        <w:rPr/>
+        <w:t xml:space="preserve">puede </w:t>
+      </w:r>
+      <w:r>
+        <w:rPr>
+          <w:b/>
+          <w:bCs/>
+        </w:rPr>
+        <w:t xml:space="preserve">procesar </w:t>
+      </w:r>
+      <w:r>
+        <w:rPr/>
+        <w:t xml:space="preserve">versiones anteriores con </w:t>
+      </w:r>
+      <w:r>
+        <w:rPr>
+          <w:b/>
+          <w:bCs/>
+        </w:rPr>
+        <w:t>-source</w:t>
+      </w:r>
+    </w:p>
+    <w:p>
+      <w:pPr>
+        <w:pStyle w:val="Normal"/>
+        <w:rPr/>
+      </w:pPr>
+      <w:r>
+        <w:rPr/>
+        <w:t>→</w:t>
+      </w:r>
+      <w:r>
+        <w:rPr/>
+        <w:t xml:space="preserve"> </w:t>
+      </w:r>
+      <w:r>
+        <w:rPr/>
+        <w:t xml:space="preserve">puede </w:t>
+      </w:r>
+      <w:r>
+        <w:rPr>
+          <w:b/>
+          <w:bCs/>
+        </w:rPr>
+        <w:t xml:space="preserve">producir </w:t>
+      </w:r>
+      <w:r>
+        <w:rPr/>
+        <w:t xml:space="preserve">bytecode usando </w:t>
+      </w:r>
+      <w:r>
+        <w:rPr>
+          <w:b/>
+          <w:bCs/>
+        </w:rPr>
+        <w:t>-target</w:t>
+      </w:r>
+    </w:p>
+    <w:p>
+      <w:pPr>
+        <w:pStyle w:val="Normal"/>
+        <w:rPr/>
+      </w:pPr>
+      <w:r>
+        <w:rPr/>
+        <w:t>→</w:t>
+      </w:r>
+      <w:r>
+        <w:rPr/>
+        <w:t xml:space="preserve"> </w:t>
+      </w:r>
+      <w:r>
+        <w:rPr/>
+        <w:t>java 9 soporta 9, 8, 7 y 6</w:t>
+      </w:r>
+    </w:p>
+    <w:p>
+      <w:pPr>
+        <w:pStyle w:val="Normal"/>
+        <w:rPr/>
+      </w:pPr>
+      <w:r>
+        <w:rPr/>
+        <w:t>→</w:t>
+      </w:r>
+      <w:r>
+        <w:rPr/>
+        <w:t xml:space="preserve"> </w:t>
+      </w:r>
+      <w:r>
+        <w:rPr/>
+        <w:t>java 8 soporta 8, 7, 6 y 5</w:t>
+      </w:r>
+    </w:p>
+    <w:p>
+      <w:pPr>
+        <w:pStyle w:val="Normal"/>
+        <w:rPr/>
+      </w:pPr>
+      <w:r>
+        <w:rPr/>
+        <w:t>→</w:t>
+      </w:r>
+      <w:r>
+        <w:rPr/>
+        <w:t xml:space="preserve"> </w:t>
+      </w:r>
+      <w:r>
+        <w:rPr/>
+        <w:t>usando la ultima soportada (-source o -target) genera deprecated warnings</w:t>
+      </w:r>
+    </w:p>
+    <w:p>
+      <w:pPr>
+        <w:pStyle w:val="Normal"/>
+        <w:rPr/>
+      </w:pPr>
+      <w:r>
+        <w:rPr/>
+        <w:t>→</w:t>
+      </w:r>
+      <w:r>
+        <w:rPr/>
+        <w:t xml:space="preserve"> </w:t>
+      </w:r>
+      <w:r>
+        <w:rPr/>
+        <w:t>con java 10 y 11 es posible compilar hasta java 6</w:t>
+      </w:r>
+    </w:p>
+    <w:p>
+      <w:pPr>
+        <w:pStyle w:val="Normal"/>
+        <w:rPr/>
+      </w:pPr>
+      <w:r>
+        <w:rPr/>
+        <w:t>→</w:t>
+      </w:r>
+      <w:r>
+        <w:rPr/>
+        <w:t xml:space="preserve"> </w:t>
+      </w:r>
+      <w:r>
+        <w:rPr/>
+        <w:t>el compilador puede reconocer y procesar bytecode de todas las versiones pero NO produce bytecode de versiones antes de la 6</w:t>
+      </w:r>
+    </w:p>
+    <w:p>
+      <w:pPr>
+        <w:pStyle w:val="Normal"/>
+        <w:rPr/>
+      </w:pPr>
+      <w:r>
+        <w:rPr/>
+      </w:r>
+    </w:p>
+    <w:p>
+      <w:pPr>
+        <w:pStyle w:val="Normal"/>
+        <w:rPr/>
+      </w:pPr>
+      <w:r>
+        <w:rPr/>
+        <w:t xml:space="preserve">– </w:t>
+      </w:r>
+      <w:r>
+        <w:rPr/>
+        <w:t xml:space="preserve">Before Java 9, you could use the </w:t>
+      </w:r>
+      <w:r>
+        <w:rPr>
+          <w:b/>
+          <w:bCs/>
+        </w:rPr>
+        <w:t>-version:N</w:t>
+      </w:r>
+      <w:r>
+        <w:rPr/>
+        <w:t xml:space="preserve"> option on java (or the corresponding manifest entry) to launch the application with a JRE of version N. In Java 9 the feature was </w:t>
+      </w:r>
+      <w:r>
+        <w:rPr>
+          <w:b/>
+          <w:bCs/>
+        </w:rPr>
+        <w:t xml:space="preserve">removed </w:t>
+      </w:r>
+      <w:r>
+        <w:rPr/>
+        <w:t>and the Java launcher quits with an error for the command line option and prints a warning for the manifest entry while otherwise ignoring it</w:t>
+      </w:r>
+    </w:p>
+    <w:p>
+      <w:pPr>
+        <w:pStyle w:val="Normal"/>
+        <w:rPr/>
+      </w:pPr>
+      <w:r>
+        <w:rPr/>
+      </w:r>
+    </w:p>
+    <w:p>
+      <w:pPr>
+        <w:pStyle w:val="Normal"/>
+        <w:rPr/>
+      </w:pPr>
+      <w:r>
+        <w:rPr/>
+        <w:t xml:space="preserve">– </w:t>
+      </w:r>
+      <w:r>
+        <w:rPr/>
+        <w:t>new format for version strings</w:t>
+      </w:r>
+    </w:p>
+    <w:p>
+      <w:pPr>
+        <w:pStyle w:val="Normal"/>
+        <w:rPr/>
+      </w:pPr>
+      <w:r>
+        <w:rPr/>
+        <w:t>→</w:t>
+      </w:r>
+      <w:r>
+        <w:rPr/>
+        <w:t xml:space="preserve"> </w:t>
+      </w:r>
+      <w:r>
+        <w:rPr/>
+        <w:t>ya no es 1.x</w:t>
+      </w:r>
+    </w:p>
+    <w:p>
+      <w:pPr>
+        <w:pStyle w:val="Normal"/>
+        <w:rPr/>
+      </w:pPr>
+      <w:r>
+        <w:rPr/>
+        <w:t>→</w:t>
+      </w:r>
+      <w:r>
+        <w:rPr/>
+        <w:t xml:space="preserve"> </w:t>
+      </w:r>
+      <w:r>
+        <w:rPr/>
+        <w:t xml:space="preserve">the system property java.version and its </w:t>
+      </w:r>
+      <w:r>
+        <w:rPr/>
+        <w:t>siblings java.runtime.version, java.vm.version, java.specification.version, and java.vm.specification.version no longer start with 1.x but with x.  Similarly java -version returns x , so on Java 9 you hence get 9.something .</w:t>
+      </w:r>
+    </w:p>
+    <w:p>
+      <w:pPr>
+        <w:pStyle w:val="Normal"/>
+        <w:rPr/>
+      </w:pPr>
+      <w:r>
+        <w:rPr/>
+        <w:t>→</w:t>
+      </w:r>
+      <w:r>
+        <w:rPr/>
+        <w:t xml:space="preserve"> </w:t>
+      </w:r>
+      <w:r>
+        <w:rPr/>
+        <w:t xml:space="preserve">9.${MINOR}.${SECURITY}.${PATCH} , where ${SECURITY} has </w:t>
+      </w:r>
+      <w:r>
+        <w:rPr/>
+        <w:t>the peculiarity that it doesn’t reset to zero when a new minor version is released</w:t>
+      </w:r>
+    </w:p>
+    <w:p>
+      <w:pPr>
+        <w:pStyle w:val="Normal"/>
+        <w:rPr/>
+      </w:pPr>
+      <w:r>
+        <w:rPr/>
+        <w:t>→</w:t>
+      </w:r>
+      <w:r>
+        <w:rPr/>
+        <w:t xml:space="preserve"> </w:t>
+      </w:r>
+      <w:r>
+        <w:rPr/>
+        <w:t xml:space="preserve">${FEATURE}.${INTERIM}.${UPDATE}.${PATCH}, where ${FEATURE} starts </w:t>
+      </w:r>
+      <w:r>
+        <w:rPr/>
+        <w:t xml:space="preserve">with 10 and increases every six months with each </w:t>
+      </w:r>
+      <w:r>
+        <w:rPr>
+          <w:b/>
+          <w:bCs/>
+        </w:rPr>
+        <w:t>feature release</w:t>
+      </w:r>
+      <w:r>
+        <w:rPr/>
+        <w:t>. ${</w:t>
+      </w:r>
+      <w:r>
+        <w:rPr>
+          <w:b/>
+          <w:bCs/>
+        </w:rPr>
+        <w:t>INTERIM</w:t>
+      </w:r>
+      <w:r>
+        <w:rPr/>
+        <w:t xml:space="preserve">} acts as you would expect from ${MINOR} , but because </w:t>
+      </w:r>
+      <w:r>
+        <w:rPr>
+          <w:b/>
+          <w:bCs/>
+        </w:rPr>
+        <w:t>no minor releases are planned</w:t>
+      </w:r>
+      <w:r>
+        <w:rPr/>
+        <w:t xml:space="preserve"> in the new </w:t>
+      </w:r>
+    </w:p>
+    <w:p>
+      <w:pPr>
+        <w:pStyle w:val="Normal"/>
+        <w:rPr/>
+      </w:pPr>
+      <w:r>
+        <w:rPr/>
+        <w:t>schedule, it is assumed to always stay 0 .</w:t>
+      </w:r>
+    </w:p>
+    <w:p>
+      <w:pPr>
+        <w:pStyle w:val="Normal"/>
+        <w:rPr/>
+      </w:pPr>
+      <w:r>
+        <w:rPr/>
+        <w:t>→</w:t>
+      </w:r>
+      <w:r>
+        <w:rPr/>
+        <w:t xml:space="preserve"> </w:t>
+      </w:r>
+    </w:p>
+    <w:p>
+      <w:pPr>
+        <w:pStyle w:val="Normal"/>
+        <w:rPr/>
+      </w:pPr>
+      <w:r>
+        <w:rPr/>
+        <w:t>Version version = Runtime.version();</w:t>
+      </w:r>
+    </w:p>
+    <w:p>
+      <w:pPr>
+        <w:pStyle w:val="Normal"/>
+        <w:rPr/>
+      </w:pPr>
+      <w:r>
+        <w:rPr/>
+        <w:t xml:space="preserve">        </w:t>
+      </w:r>
+      <w:r>
+        <w:rPr/>
+        <w:t xml:space="preserve">System.out.println("feature: " + version.feature());        </w:t>
+      </w:r>
+    </w:p>
+    <w:p>
+      <w:pPr>
+        <w:pStyle w:val="Normal"/>
+        <w:rPr/>
+      </w:pPr>
+      <w:r>
+        <w:rPr/>
+        <w:t xml:space="preserve">        </w:t>
+      </w:r>
+      <w:r>
+        <w:rPr/>
+        <w:t>System.out.println("interim: " + version.interim());</w:t>
+      </w:r>
+    </w:p>
+    <w:p>
+      <w:pPr>
+        <w:pStyle w:val="Normal"/>
+        <w:rPr/>
+      </w:pPr>
+      <w:r>
+        <w:rPr/>
+        <w:t xml:space="preserve">        </w:t>
+      </w:r>
+      <w:r>
+        <w:rPr/>
+        <w:t>System.out.println("update: " + version.update());</w:t>
+      </w:r>
+    </w:p>
+    <w:p>
+      <w:pPr>
+        <w:pStyle w:val="Normal"/>
+        <w:rPr/>
+      </w:pPr>
+      <w:r>
+        <w:rPr/>
+        <w:t xml:space="preserve">        </w:t>
+      </w:r>
+      <w:r>
+        <w:rPr/>
+        <w:t>System.out.println("patch: " + version.patch());</w:t>
+      </w:r>
+    </w:p>
+    <w:p>
+      <w:pPr>
+        <w:pStyle w:val="Normal"/>
+        <w:rPr/>
+      </w:pPr>
+      <w:r>
+        <w:rPr/>
+      </w:r>
+    </w:p>
+    <w:p>
+      <w:pPr>
+        <w:pStyle w:val="Normal"/>
+        <w:rPr/>
+      </w:pPr>
+      <w:r>
+        <w:rPr/>
+        <w:t xml:space="preserve">– </w:t>
+      </w:r>
+      <w:r>
+        <w:rPr/>
+        <w:t>removal of a number of JDK and JRE tools</w:t>
+      </w:r>
+    </w:p>
+    <w:p>
+      <w:pPr>
+        <w:pStyle w:val="Normal"/>
+        <w:rPr/>
+      </w:pPr>
+      <w:r>
+        <w:rPr/>
+        <w:t>→</w:t>
+      </w:r>
+      <w:r>
+        <w:rPr/>
+        <w:t xml:space="preserve"> </w:t>
+      </w:r>
+      <w:r>
+        <w:rPr/>
+        <w:t>JavaDB no es incluida</w:t>
+      </w:r>
+    </w:p>
+    <w:p>
+      <w:pPr>
+        <w:pStyle w:val="Normal"/>
+        <w:rPr/>
+      </w:pPr>
+      <w:r>
+        <w:rPr/>
+        <w:t>→</w:t>
+      </w:r>
+      <w:r>
+        <w:rPr/>
+        <w:t xml:space="preserve"> </w:t>
+      </w:r>
+      <w:r>
+        <w:rPr/>
+        <w:t>VisualVM no es incluida</w:t>
+      </w:r>
+    </w:p>
+    <w:p>
+      <w:pPr>
+        <w:pStyle w:val="Normal"/>
+        <w:rPr/>
+      </w:pPr>
+      <w:r>
+        <w:rPr/>
+        <w:t>→</w:t>
+      </w:r>
+      <w:r>
+        <w:rPr/>
+        <w:t xml:space="preserve"> </w:t>
+      </w:r>
+      <w:r>
+        <w:rPr/>
+        <w:t>hprof no es incluida (jcmd y jmap lo pueden reemplazar y el Java Flight Recorder)</w:t>
+      </w:r>
+    </w:p>
+    <w:p>
+      <w:pPr>
+        <w:pStyle w:val="Normal"/>
+        <w:rPr/>
+      </w:pPr>
+      <w:r>
+        <w:rPr/>
+        <w:t>→</w:t>
+      </w:r>
+      <w:r>
+        <w:rPr/>
+        <w:t xml:space="preserve"> </w:t>
+      </w:r>
+      <w:r>
+        <w:rPr/>
+        <w:t>jhat fue removido</w:t>
+      </w:r>
+    </w:p>
+    <w:p>
+      <w:pPr>
+        <w:pStyle w:val="Normal"/>
+        <w:rPr/>
+      </w:pPr>
+      <w:r>
+        <w:rPr/>
+        <w:t>→</w:t>
+      </w:r>
+      <w:r>
+        <w:rPr/>
+        <w:t xml:space="preserve"> </w:t>
+      </w:r>
+      <w:r>
+        <w:rPr/>
+        <w:t>java-rmi.exe y java-rmi.cgi fue removido (usar servlet como proxy RMI sobre HTTP para tener una alternativa)</w:t>
+      </w:r>
+    </w:p>
+    <w:p>
+      <w:pPr>
+        <w:pStyle w:val="Normal"/>
+        <w:rPr/>
+      </w:pPr>
+      <w:r>
+        <w:rPr/>
+        <w:t>→</w:t>
+      </w:r>
+      <w:r>
+        <w:rPr/>
+        <w:t xml:space="preserve"> </w:t>
+      </w:r>
+      <w:r>
+        <w:rPr/>
+        <w:t>native2ascii fue removido (convertia UTF8 base properties resource bundle a ISO8859-1), Java 9 soporta UTF8 based bundles</w:t>
+      </w:r>
+    </w:p>
+    <w:p>
+      <w:pPr>
+        <w:pStyle w:val="Normal"/>
+        <w:rPr/>
+      </w:pPr>
+      <w:r>
+        <w:rPr/>
+        <w:t>→</w:t>
+      </w:r>
+      <w:r>
+        <w:rPr/>
+        <w:t xml:space="preserve"> </w:t>
+      </w:r>
+      <w:r>
+        <w:rPr/>
+        <w:t>comandos relacionados con JEE fueron removidos (wsgen, xjc, wsimport)</w:t>
+      </w:r>
+    </w:p>
+    <w:p>
+      <w:pPr>
+        <w:pStyle w:val="Normal"/>
+        <w:rPr/>
+      </w:pPr>
+      <w:r>
+        <w:rPr/>
+      </w:r>
+    </w:p>
+    <w:p>
+      <w:pPr>
+        <w:pStyle w:val="Normal"/>
+        <w:rPr/>
+      </w:pPr>
+      <w:r>
+        <w:rPr/>
+        <w:t xml:space="preserve">– </w:t>
+      </w:r>
+      <w:r>
+        <w:rPr/>
+        <w:t>single underscore is not a valid identifier</w:t>
+      </w:r>
+    </w:p>
+    <w:p>
+      <w:pPr>
+        <w:pStyle w:val="Normal"/>
+        <w:rPr/>
+      </w:pPr>
+      <w:r>
+        <w:rPr/>
+      </w:r>
+    </w:p>
+    <w:p>
+      <w:pPr>
+        <w:pStyle w:val="Normal"/>
+        <w:rPr/>
+      </w:pPr>
+      <w:r>
+        <w:rPr/>
+        <w:t xml:space="preserve">– </w:t>
+      </w:r>
+      <w:r>
+        <w:rPr/>
+        <w:t>JNLP syntax update</w:t>
+      </w:r>
+    </w:p>
+    <w:p>
+      <w:pPr>
+        <w:pStyle w:val="Normal"/>
+        <w:rPr/>
+      </w:pPr>
+      <w:hyperlink r:id="rId23">
+        <w:r>
+          <w:rPr>
+            <w:rStyle w:val="InternetLink"/>
+          </w:rPr>
+          <w:t>https://jcp.org/aboutJava/communityprocess/maintenance/jsr056/9.html</w:t>
+        </w:r>
+      </w:hyperlink>
+    </w:p>
+    <w:p>
+      <w:pPr>
+        <w:pStyle w:val="Normal"/>
+        <w:rPr/>
+      </w:pPr>
+      <w:r>
+        <w:rPr/>
+      </w:r>
+    </w:p>
+    <w:p>
+      <w:pPr>
+        <w:pStyle w:val="Normal"/>
+        <w:rPr/>
+      </w:pPr>
+      <w:r>
+        <w:rPr/>
+        <w:t xml:space="preserve">– </w:t>
+      </w:r>
+      <w:r>
+        <w:rPr/>
+        <w:t>removed JVM options</w:t>
+      </w:r>
+    </w:p>
+    <w:p>
+      <w:pPr>
+        <w:pStyle w:val="Normal"/>
+        <w:rPr/>
+      </w:pPr>
+      <w:r>
+        <w:rPr/>
+        <w:t>→</w:t>
+      </w:r>
+      <w:r>
+        <w:rPr/>
+        <w:t xml:space="preserve"> </w:t>
+      </w:r>
+      <w:r>
+        <w:rPr/>
+        <w:t xml:space="preserve">combinations are no longer </w:t>
+      </w:r>
+      <w:r>
+        <w:rPr/>
+        <w:t>supported ( DefNew + CMS , ParNew + SerialOld , Incremental CMS )</w:t>
+      </w:r>
+    </w:p>
+    <w:p>
+      <w:pPr>
+        <w:pStyle w:val="Normal"/>
+        <w:rPr/>
+      </w:pPr>
+      <w:r>
+        <w:rPr/>
+        <w:t>→</w:t>
+      </w:r>
+      <w:r>
+        <w:rPr/>
+        <w:t xml:space="preserve"> </w:t>
+      </w:r>
+      <w:r>
+        <w:rPr/>
+        <w:t>configurations were removed ( -Xincgc , -XX: +CMSIncrementalMode ,</w:t>
+      </w:r>
+    </w:p>
+    <w:p>
+      <w:pPr>
+        <w:pStyle w:val="Normal"/>
+        <w:rPr/>
+      </w:pPr>
+      <w:r>
+        <w:rPr/>
+        <w:t>-XX:+UseCMSCompactAtFullCollection , -XX:+CMSFullGCsBeforeCompaction ,</w:t>
+      </w:r>
+    </w:p>
+    <w:p>
+      <w:pPr>
+        <w:pStyle w:val="Normal"/>
+        <w:rPr/>
+      </w:pPr>
+      <w:r>
+        <w:rPr/>
+        <w:t>-XX:+UseCMSCollectionPassing )</w:t>
+      </w:r>
+    </w:p>
+    <w:p>
+      <w:pPr>
+        <w:pStyle w:val="Normal"/>
+        <w:rPr/>
+      </w:pPr>
+      <w:r>
+        <w:rPr/>
+        <w:t>→</w:t>
+      </w:r>
+      <w:r>
+        <w:rPr/>
+        <w:t xml:space="preserve"> </w:t>
+      </w:r>
+      <w:r>
+        <w:rPr/>
+        <w:t>deprecated ( -XX:+UseParNewGC ). Java 10, in</w:t>
+      </w:r>
+    </w:p>
+    <w:p>
+      <w:pPr>
+        <w:pStyle w:val="Normal"/>
+        <w:rPr/>
+      </w:pPr>
+      <w:r>
+        <w:rPr/>
+        <w:t>turn, removes -Xoss , -Xsqnopause , -Xoptimize , -Xboundthreads , and</w:t>
+      </w:r>
+    </w:p>
+    <w:p>
+      <w:pPr>
+        <w:pStyle w:val="Normal"/>
+        <w:rPr/>
+      </w:pPr>
+      <w:r>
+        <w:rPr/>
+        <w:t>-Xusealtsigs .</w:t>
+      </w:r>
+    </w:p>
+    <w:p>
+      <w:pPr>
+        <w:pStyle w:val="Normal"/>
+        <w:rPr/>
+      </w:pPr>
+      <w:r>
+        <w:rPr/>
+      </w:r>
+    </w:p>
+    <w:p>
+      <w:pPr>
+        <w:pStyle w:val="Normal"/>
+        <w:rPr/>
+      </w:pPr>
+      <w:r>
+        <w:rPr/>
+        <w:t xml:space="preserve">– </w:t>
+      </w:r>
+      <w:r>
+        <w:rPr/>
+        <w:t>deprecated in Java 9 with the intention to remove them in future releases:</w:t>
+      </w:r>
+    </w:p>
+    <w:p>
+      <w:pPr>
+        <w:pStyle w:val="Normal"/>
+        <w:rPr/>
+      </w:pPr>
+      <w:r>
+        <w:rPr/>
+        <w:t>→</w:t>
+      </w:r>
+      <w:r>
+        <w:rPr/>
+        <w:t xml:space="preserve"> </w:t>
+      </w:r>
+      <w:r>
+        <w:rPr/>
+        <w:t xml:space="preserve">the Applet API in the java.applet package together with the appletviewer tool and the Java browser plugin </w:t>
+      </w:r>
+    </w:p>
+    <w:p>
+      <w:pPr>
+        <w:pStyle w:val="Normal"/>
+        <w:rPr/>
+      </w:pPr>
+      <w:r>
+        <w:rPr/>
+        <w:t>→</w:t>
+      </w:r>
+      <w:r>
+        <w:rPr/>
+        <w:t xml:space="preserve"> </w:t>
+      </w:r>
+      <w:r>
+        <w:rPr/>
+        <w:t xml:space="preserve">Java Web Start, JNLP, and the javaws tool </w:t>
+      </w:r>
+    </w:p>
+    <w:p>
+      <w:pPr>
+        <w:pStyle w:val="Normal"/>
+        <w:rPr/>
+      </w:pPr>
+      <w:r>
+        <w:rPr/>
+        <w:t>→</w:t>
+      </w:r>
+      <w:r>
+        <w:rPr/>
+        <w:t xml:space="preserve"> </w:t>
+      </w:r>
+      <w:r>
+        <w:rPr/>
+        <w:t>the Concurrent Mark Sweep (CMS) garbage collector</w:t>
+      </w:r>
+    </w:p>
+    <w:p>
+      <w:pPr>
+        <w:pStyle w:val="Normal"/>
+        <w:rPr/>
+      </w:pPr>
+      <w:r>
+        <w:rPr/>
+        <w:t>→</w:t>
+      </w:r>
+      <w:r>
+        <w:rPr/>
+        <w:t xml:space="preserve"> </w:t>
+      </w:r>
+      <w:r>
+        <w:rPr/>
+        <w:t xml:space="preserve">the HotSpot FlatProfiler, activated with -Xprof </w:t>
+      </w:r>
+    </w:p>
+    <w:p>
+      <w:pPr>
+        <w:pStyle w:val="Normal"/>
+        <w:rPr/>
+      </w:pPr>
+      <w:r>
+        <w:rPr/>
+        <w:t>→</w:t>
+      </w:r>
+      <w:r>
+        <w:rPr/>
+        <w:t xml:space="preserve"> </w:t>
+      </w:r>
+      <w:r>
+        <w:rPr/>
+        <w:t>the policytool security tool</w:t>
+      </w:r>
+    </w:p>
+    <w:p>
+      <w:pPr>
+        <w:pStyle w:val="Normal"/>
+        <w:rPr/>
+      </w:pPr>
+      <w:r>
+        <w:rPr/>
+      </w:r>
+    </w:p>
+    <w:p>
+      <w:pPr>
+        <w:pStyle w:val="Normal"/>
+        <w:rPr/>
+      </w:pPr>
+      <w:r>
+        <w:rPr/>
+        <w:t xml:space="preserve">– </w:t>
+      </w:r>
+      <w:r>
+        <w:rPr/>
+        <w:t>Java 10 and 11 already followed through on some of the deprecations:</w:t>
+      </w:r>
+    </w:p>
+    <w:p>
+      <w:pPr>
+        <w:pStyle w:val="Normal"/>
+        <w:rPr/>
+      </w:pPr>
+      <w:r>
+        <w:rPr/>
+        <w:t>→</w:t>
+      </w:r>
+      <w:r>
+        <w:rPr/>
+        <w:t xml:space="preserve"> </w:t>
+      </w:r>
+      <w:r>
+        <w:rPr/>
+        <w:t>Java 10 removes the FlatProfiler and policytool</w:t>
+      </w:r>
+    </w:p>
+    <w:p>
+      <w:pPr>
+        <w:pStyle w:val="Normal"/>
+        <w:rPr/>
+      </w:pPr>
+      <w:r>
+        <w:rPr/>
+        <w:t>→</w:t>
+      </w:r>
+      <w:r>
+        <w:rPr/>
+        <w:t xml:space="preserve"> </w:t>
+      </w:r>
+      <w:r>
+        <w:rPr/>
+        <w:t>Java 11 removes the Applet API and Web Start</w:t>
+      </w:r>
+    </w:p>
+    <w:p>
+      <w:pPr>
+        <w:pStyle w:val="Normal"/>
+        <w:rPr/>
+      </w:pPr>
+      <w:r>
+        <w:rPr/>
+      </w:r>
+    </w:p>
+    <w:p>
+      <w:pPr>
+        <w:pStyle w:val="Normal"/>
+        <w:rPr/>
+      </w:pPr>
+      <w:r>
+        <w:rPr/>
+        <w:t>→</w:t>
+      </w:r>
+      <w:r>
+        <w:rPr/>
+        <w:t xml:space="preserve"> </w:t>
+      </w:r>
+      <w:hyperlink r:id="rId24">
+        <w:r>
+          <w:rPr>
+            <w:rStyle w:val="InternetLink"/>
+          </w:rPr>
+          <w:t>http://www.oracle.com/technetwork/java/javase/9-deprecated-features-3745636.html</w:t>
+        </w:r>
+      </w:hyperlink>
+    </w:p>
+    <w:p>
+      <w:pPr>
+        <w:pStyle w:val="Normal"/>
+        <w:rPr/>
+      </w:pPr>
+      <w:r>
+        <w:rPr/>
+        <w:t>→</w:t>
+      </w:r>
+      <w:r>
+        <w:rPr/>
+        <w:t xml:space="preserve"> </w:t>
+      </w:r>
+      <w:r>
+        <w:fldChar w:fldCharType="begin"/>
+      </w:r>
+      <w:r>
+        <w:rPr>
+          <w:rStyle w:val="InternetLink"/>
+        </w:rPr>
+        <w:instrText> HYPERLINK "http://www.oracle.com/technetwork/java/javase/10-relnote-issues-4108729.html" \l "Removed"</w:instrText>
+      </w:r>
+      <w:r>
+        <w:rPr>
+          <w:rStyle w:val="InternetLink"/>
+        </w:rPr>
+        <w:fldChar w:fldCharType="separate"/>
+      </w:r>
+      <w:r>
+        <w:rPr>
+          <w:rStyle w:val="InternetLink"/>
+        </w:rPr>
+        <w:t>http://www.oracle.com/technetwork/java/javase/10-relnote-issues-4108729.html#Removed</w:t>
+      </w:r>
+      <w:r>
+        <w:rPr>
+          <w:rStyle w:val="InternetLink"/>
+        </w:rPr>
+        <w:fldChar w:fldCharType="end"/>
+      </w:r>
+    </w:p>
+    <w:p>
+      <w:pPr>
+        <w:pStyle w:val="Normal"/>
+        <w:rPr/>
+      </w:pPr>
+      <w:r>
+        <w:rPr/>
+        <w:t>→</w:t>
+      </w:r>
+      <w:r>
+        <w:rPr/>
+        <w:t xml:space="preserve"> </w:t>
+      </w:r>
+      <w:r>
+        <w:fldChar w:fldCharType="begin"/>
+      </w:r>
+      <w:r>
+        <w:rPr>
+          <w:rStyle w:val="InternetLink"/>
+        </w:rPr>
+        <w:instrText> HYPERLINK "https://docs.oracle.com/javase/9/docs/api/deprecated-list.html" \l "forRemoval"</w:instrText>
+      </w:r>
+      <w:r>
+        <w:rPr>
+          <w:rStyle w:val="InternetLink"/>
+        </w:rPr>
+        <w:fldChar w:fldCharType="separate"/>
+      </w:r>
+      <w:r>
+        <w:rPr>
+          <w:rStyle w:val="InternetLink"/>
+        </w:rPr>
+        <w:t>https://docs.oracle.com/javase/9/docs/api/deprecated-list.html#forRemoval</w:t>
+      </w:r>
+      <w:r>
+        <w:rPr>
+          <w:rStyle w:val="InternetLink"/>
+        </w:rPr>
+        <w:fldChar w:fldCharType="end"/>
+      </w:r>
+    </w:p>
+    <w:p>
+      <w:pPr>
+        <w:pStyle w:val="Normal"/>
+        <w:rPr/>
+      </w:pPr>
+      <w:r>
+        <w:rPr/>
+        <w:t>→</w:t>
+      </w:r>
+      <w:r>
+        <w:rPr/>
+        <w:t xml:space="preserve"> </w:t>
+      </w:r>
+      <w:r>
+        <w:fldChar w:fldCharType="begin"/>
+      </w:r>
+      <w:r>
+        <w:rPr>
+          <w:rStyle w:val="InternetLink"/>
+        </w:rPr>
+        <w:instrText> HYPERLINK "https://docs.oracle.com/javase/10/docs/api/deprecated-list.html" \l "forRemoval"</w:instrText>
+      </w:r>
+      <w:r>
+        <w:rPr>
+          <w:rStyle w:val="InternetLink"/>
+        </w:rPr>
+        <w:fldChar w:fldCharType="separate"/>
+      </w:r>
+      <w:r>
+        <w:rPr>
+          <w:rStyle w:val="InternetLink"/>
+        </w:rPr>
+        <w:t>https://docs.oracle.com/javase/10/docs/api/deprecated-list.html#forRemoval</w:t>
+      </w:r>
+      <w:r>
+        <w:rPr>
+          <w:rStyle w:val="InternetLink"/>
+        </w:rPr>
+        <w:fldChar w:fldCharType="end"/>
+      </w:r>
+    </w:p>
+    <w:p>
+      <w:pPr>
+        <w:pStyle w:val="Normal"/>
+        <w:rPr/>
+      </w:pPr>
+      <w:r>
+        <w:rPr/>
+      </w:r>
+    </w:p>
+    <w:p>
+      <w:pPr>
+        <w:pStyle w:val="Normal"/>
+        <w:rPr/>
+      </w:pPr>
+      <w:r>
+        <w:rPr/>
+      </w:r>
+    </w:p>
+    <w:p>
+      <w:pPr>
+        <w:pStyle w:val="Normal"/>
+        <w:rPr/>
+      </w:pPr>
+      <w:r>
+        <w:rPr/>
       </w:r>
     </w:p>
     <w:sectPr>
@@ -12644,7 +14112,7 @@
     <w:qFormat/>
     <w:pPr>
       <w:widowControl/>
-      <w:overflowPunct w:val="false"/>
+      <w:overflowPunct w:val="true"/>
       <w:bidi w:val="0"/>
       <w:jc w:val="left"/>
     </w:pPr>
@@ -13350,6 +14818,93 @@
       <w:highlight w:val="yellow"/>
     </w:rPr>
   </w:style>
+  <w:style w:type="character" w:styleId="ListLabel96">
+    <w:name w:val="ListLabel 96"/>
+    <w:qFormat/>
+    <w:rPr>
+      <w:rFonts w:cs="OpenSymbol"/>
+    </w:rPr>
+  </w:style>
+  <w:style w:type="character" w:styleId="ListLabel97">
+    <w:name w:val="ListLabel 97"/>
+    <w:qFormat/>
+    <w:rPr>
+      <w:rFonts w:cs="OpenSymbol"/>
+    </w:rPr>
+  </w:style>
+  <w:style w:type="character" w:styleId="ListLabel98">
+    <w:name w:val="ListLabel 98"/>
+    <w:qFormat/>
+    <w:rPr>
+      <w:rFonts w:cs="OpenSymbol"/>
+    </w:rPr>
+  </w:style>
+  <w:style w:type="character" w:styleId="ListLabel99">
+    <w:name w:val="ListLabel 99"/>
+    <w:qFormat/>
+    <w:rPr>
+      <w:rFonts w:cs="OpenSymbol"/>
+    </w:rPr>
+  </w:style>
+  <w:style w:type="character" w:styleId="ListLabel100">
+    <w:name w:val="ListLabel 100"/>
+    <w:qFormat/>
+    <w:rPr>
+      <w:rFonts w:cs="OpenSymbol"/>
+    </w:rPr>
+  </w:style>
+  <w:style w:type="character" w:styleId="ListLabel101">
+    <w:name w:val="ListLabel 101"/>
+    <w:qFormat/>
+    <w:rPr>
+      <w:rFonts w:cs="OpenSymbol"/>
+    </w:rPr>
+  </w:style>
+  <w:style w:type="character" w:styleId="ListLabel102">
+    <w:name w:val="ListLabel 102"/>
+    <w:qFormat/>
+    <w:rPr>
+      <w:rFonts w:cs="OpenSymbol"/>
+    </w:rPr>
+  </w:style>
+  <w:style w:type="character" w:styleId="ListLabel103">
+    <w:name w:val="ListLabel 103"/>
+    <w:qFormat/>
+    <w:rPr>
+      <w:rFonts w:cs="OpenSymbol"/>
+    </w:rPr>
+  </w:style>
+  <w:style w:type="character" w:styleId="ListLabel104">
+    <w:name w:val="ListLabel 104"/>
+    <w:qFormat/>
+    <w:rPr>
+      <w:rFonts w:cs="OpenSymbol"/>
+    </w:rPr>
+  </w:style>
+  <w:style w:type="character" w:styleId="ListLabel105">
+    <w:name w:val="ListLabel 105"/>
+    <w:qFormat/>
+    <w:rPr>
+      <w:b/>
+      <w:bCs/>
+      <w:highlight w:val="yellow"/>
+      <w:u w:val="none"/>
+    </w:rPr>
+  </w:style>
+  <w:style w:type="character" w:styleId="ListLabel106">
+    <w:name w:val="ListLabel 106"/>
+    <w:qFormat/>
+    <w:rPr/>
+  </w:style>
+  <w:style w:type="character" w:styleId="ListLabel107">
+    <w:name w:val="ListLabel 107"/>
+    <w:qFormat/>
+    <w:rPr>
+      <w:b/>
+      <w:bCs/>
+      <w:highlight w:val="yellow"/>
+    </w:rPr>
+  </w:style>
   <w:style w:type="paragraph" w:styleId="Heading">
     <w:name w:val="Heading"/>
     <w:basedOn w:val="Normal"/>

</xml_diff>